<commit_message>
Pendahuluan Paragraph 1 modified 1
</commit_message>
<xml_diff>
--- a/Makalah ETL.docx
+++ b/Makalah ETL.docx
@@ -3167,6 +3167,283 @@
           <w:rFonts w:ascii="Times New Roman" w:hAnsi="Times New Roman"/>
           <w:sz w:val="24"/>
         </w:rPr>
+        <w:t xml:space="preserve"> </w:t>
+      </w:r>
+      <w:proofErr w:type="spellStart"/>
+      <w:r>
+        <w:rPr>
+          <w:rFonts w:ascii="Times New Roman" w:hAnsi="Times New Roman"/>
+          <w:sz w:val="24"/>
+        </w:rPr>
+        <w:t>penyakit</w:t>
+      </w:r>
+      <w:proofErr w:type="spellEnd"/>
+      <w:r>
+        <w:rPr>
+          <w:rFonts w:ascii="Times New Roman" w:hAnsi="Times New Roman"/>
+          <w:sz w:val="24"/>
+        </w:rPr>
+        <w:t xml:space="preserve"> </w:t>
+      </w:r>
+      <w:r>
+        <w:rPr>
+          <w:rFonts w:ascii="Times New Roman" w:hAnsi="Times New Roman"/>
+          <w:sz w:val="24"/>
+        </w:rPr>
+        <w:t xml:space="preserve">dan pada </w:t>
+      </w:r>
+      <w:proofErr w:type="spellStart"/>
+      <w:r>
+        <w:rPr>
+          <w:rFonts w:ascii="Times New Roman" w:hAnsi="Times New Roman"/>
+          <w:sz w:val="24"/>
+        </w:rPr>
+        <w:t>akhirnya</w:t>
+      </w:r>
+      <w:proofErr w:type="spellEnd"/>
+      <w:r>
+        <w:rPr>
+          <w:rFonts w:ascii="Times New Roman" w:hAnsi="Times New Roman"/>
+          <w:sz w:val="24"/>
+        </w:rPr>
+        <w:t xml:space="preserve"> </w:t>
+      </w:r>
+      <w:proofErr w:type="spellStart"/>
+      <w:r>
+        <w:rPr>
+          <w:rFonts w:ascii="Times New Roman" w:hAnsi="Times New Roman"/>
+          <w:sz w:val="24"/>
+        </w:rPr>
+        <w:t>mengembangkan</w:t>
+      </w:r>
+      <w:proofErr w:type="spellEnd"/>
+      <w:r>
+        <w:rPr>
+          <w:rFonts w:ascii="Times New Roman" w:hAnsi="Times New Roman"/>
+          <w:sz w:val="24"/>
+        </w:rPr>
+        <w:t xml:space="preserve"> </w:t>
+      </w:r>
+      <w:proofErr w:type="spellStart"/>
+      <w:r>
+        <w:rPr>
+          <w:rFonts w:ascii="Times New Roman" w:hAnsi="Times New Roman"/>
+          <w:sz w:val="24"/>
+        </w:rPr>
+        <w:t>metode</w:t>
+      </w:r>
+      <w:proofErr w:type="spellEnd"/>
+      <w:r>
+        <w:rPr>
+          <w:rFonts w:ascii="Times New Roman" w:hAnsi="Times New Roman"/>
+          <w:sz w:val="24"/>
+        </w:rPr>
+        <w:t xml:space="preserve"> </w:t>
+      </w:r>
+      <w:proofErr w:type="spellStart"/>
+      <w:r>
+        <w:rPr>
+          <w:rFonts w:ascii="Times New Roman" w:hAnsi="Times New Roman"/>
+          <w:sz w:val="24"/>
+        </w:rPr>
+        <w:t>untuk</w:t>
+      </w:r>
+      <w:proofErr w:type="spellEnd"/>
+      <w:r>
+        <w:rPr>
+          <w:rFonts w:ascii="Times New Roman" w:hAnsi="Times New Roman"/>
+          <w:sz w:val="24"/>
+        </w:rPr>
+        <w:t xml:space="preserve"> </w:t>
+      </w:r>
+      <w:proofErr w:type="spellStart"/>
+      <w:r>
+        <w:rPr>
+          <w:rFonts w:ascii="Times New Roman" w:hAnsi="Times New Roman"/>
+          <w:sz w:val="24"/>
+        </w:rPr>
+        <w:t>pencegahan</w:t>
+      </w:r>
+      <w:proofErr w:type="spellEnd"/>
+      <w:r>
+        <w:rPr>
+          <w:rFonts w:ascii="Times New Roman" w:hAnsi="Times New Roman"/>
+          <w:sz w:val="24"/>
+        </w:rPr>
+        <w:t>, diagnosis dan</w:t>
+      </w:r>
+      <w:r>
+        <w:rPr>
+          <w:rFonts w:ascii="Times New Roman" w:hAnsi="Times New Roman"/>
+          <w:sz w:val="24"/>
+        </w:rPr>
+        <w:t xml:space="preserve"> </w:t>
+      </w:r>
+      <w:proofErr w:type="spellStart"/>
+      <w:r>
+        <w:rPr>
+          <w:rFonts w:ascii="Times New Roman" w:hAnsi="Times New Roman"/>
+          <w:sz w:val="24"/>
+        </w:rPr>
+        <w:t>terapi</w:t>
+      </w:r>
+      <w:proofErr w:type="spellEnd"/>
+      <w:r>
+        <w:rPr>
+          <w:rFonts w:ascii="Times New Roman" w:hAnsi="Times New Roman"/>
+          <w:sz w:val="24"/>
+        </w:rPr>
+        <w:t>.</w:t>
+      </w:r>
+      <w:r>
+        <w:rPr>
+          <w:rFonts w:ascii="Times New Roman" w:hAnsi="Times New Roman"/>
+          <w:sz w:val="24"/>
+        </w:rPr>
+        <w:t xml:space="preserve"> </w:t>
+      </w:r>
+      <w:proofErr w:type="spellStart"/>
+      <w:r>
+        <w:rPr>
+          <w:rFonts w:ascii="Times New Roman" w:hAnsi="Times New Roman"/>
+          <w:sz w:val="24"/>
+        </w:rPr>
+        <w:t>Saat</w:t>
+      </w:r>
+      <w:proofErr w:type="spellEnd"/>
+      <w:r>
+        <w:rPr>
+          <w:rFonts w:ascii="Times New Roman" w:hAnsi="Times New Roman"/>
+          <w:sz w:val="24"/>
+        </w:rPr>
+        <w:t xml:space="preserve"> </w:t>
+      </w:r>
+      <w:proofErr w:type="spellStart"/>
+      <w:r>
+        <w:rPr>
+          <w:rFonts w:ascii="Times New Roman" w:hAnsi="Times New Roman"/>
+          <w:sz w:val="24"/>
+        </w:rPr>
+        <w:t>mengumpulkan</w:t>
+      </w:r>
+      <w:proofErr w:type="spellEnd"/>
+      <w:r>
+        <w:rPr>
+          <w:rFonts w:ascii="Times New Roman" w:hAnsi="Times New Roman"/>
+          <w:sz w:val="24"/>
+        </w:rPr>
+        <w:t xml:space="preserve"> data </w:t>
+      </w:r>
+      <w:proofErr w:type="spellStart"/>
+      <w:r>
+        <w:rPr>
+          <w:rFonts w:ascii="Times New Roman" w:hAnsi="Times New Roman"/>
+          <w:sz w:val="24"/>
+        </w:rPr>
+        <w:t>medis</w:t>
+      </w:r>
+      <w:proofErr w:type="spellEnd"/>
+      <w:r>
+        <w:rPr>
+          <w:rFonts w:ascii="Times New Roman" w:hAnsi="Times New Roman"/>
+          <w:sz w:val="24"/>
+        </w:rPr>
+        <w:t xml:space="preserve"> </w:t>
+      </w:r>
+      <w:proofErr w:type="spellStart"/>
+      <w:r>
+        <w:rPr>
+          <w:rFonts w:ascii="Times New Roman" w:hAnsi="Times New Roman"/>
+          <w:sz w:val="24"/>
+        </w:rPr>
+        <w:t>atau</w:t>
+      </w:r>
+      <w:proofErr w:type="spellEnd"/>
+      <w:r>
+        <w:rPr>
+          <w:rFonts w:ascii="Times New Roman" w:hAnsi="Times New Roman"/>
+          <w:sz w:val="24"/>
+        </w:rPr>
+        <w:t xml:space="preserve"> </w:t>
+      </w:r>
+      <w:proofErr w:type="spellStart"/>
+      <w:r>
+        <w:rPr>
+          <w:rFonts w:ascii="Times New Roman" w:hAnsi="Times New Roman"/>
+          <w:sz w:val="24"/>
+        </w:rPr>
+        <w:t>saat</w:t>
+      </w:r>
+      <w:proofErr w:type="spellEnd"/>
+      <w:r>
+        <w:rPr>
+          <w:rFonts w:ascii="Times New Roman" w:hAnsi="Times New Roman"/>
+          <w:sz w:val="24"/>
+        </w:rPr>
+        <w:t xml:space="preserve"> </w:t>
+      </w:r>
+      <w:proofErr w:type="spellStart"/>
+      <w:r>
+        <w:rPr>
+          <w:rFonts w:ascii="Times New Roman" w:hAnsi="Times New Roman"/>
+          <w:sz w:val="24"/>
+        </w:rPr>
+        <w:t>menggunakannya</w:t>
+      </w:r>
+      <w:proofErr w:type="spellEnd"/>
+      <w:r>
+        <w:rPr>
+          <w:rFonts w:ascii="Times New Roman" w:hAnsi="Times New Roman"/>
+          <w:sz w:val="24"/>
+        </w:rPr>
+        <w:t xml:space="preserve"> </w:t>
+      </w:r>
+      <w:proofErr w:type="spellStart"/>
+      <w:r>
+        <w:rPr>
+          <w:rFonts w:ascii="Times New Roman" w:hAnsi="Times New Roman"/>
+          <w:sz w:val="24"/>
+        </w:rPr>
+        <w:t>kembali</w:t>
+      </w:r>
+      <w:proofErr w:type="spellEnd"/>
+      <w:r>
+        <w:rPr>
+          <w:rFonts w:ascii="Times New Roman" w:hAnsi="Times New Roman"/>
+          <w:sz w:val="24"/>
+        </w:rPr>
+        <w:t xml:space="preserve">, </w:t>
+      </w:r>
+      <w:proofErr w:type="spellStart"/>
+      <w:r>
+        <w:rPr>
+          <w:rFonts w:ascii="Times New Roman" w:hAnsi="Times New Roman"/>
+          <w:sz w:val="24"/>
+        </w:rPr>
+        <w:t>masalah</w:t>
+      </w:r>
+      <w:proofErr w:type="spellEnd"/>
+      <w:r>
+        <w:rPr>
+          <w:rFonts w:ascii="Times New Roman" w:hAnsi="Times New Roman"/>
+          <w:sz w:val="24"/>
+        </w:rPr>
+        <w:t xml:space="preserve"> </w:t>
+      </w:r>
+      <w:proofErr w:type="spellStart"/>
+      <w:r>
+        <w:rPr>
+          <w:rFonts w:ascii="Times New Roman" w:hAnsi="Times New Roman"/>
+          <w:sz w:val="24"/>
+        </w:rPr>
+        <w:t>privasi</w:t>
+      </w:r>
+      <w:proofErr w:type="spellEnd"/>
+      <w:r>
+        <w:rPr>
+          <w:rFonts w:ascii="Times New Roman" w:hAnsi="Times New Roman"/>
+          <w:sz w:val="24"/>
+        </w:rPr>
         <w:t xml:space="preserve"> dan </w:t>
       </w:r>
       <w:proofErr w:type="spellStart"/>
@@ -3175,78 +3452,348 @@
           <w:rFonts w:ascii="Times New Roman" w:hAnsi="Times New Roman"/>
           <w:sz w:val="24"/>
         </w:rPr>
-        <w:t>perjalanan</w:t>
-      </w:r>
-      <w:proofErr w:type="spellEnd"/>
-      <w:r>
-        <w:rPr>
-          <w:rFonts w:ascii="Times New Roman" w:hAnsi="Times New Roman"/>
-          <w:sz w:val="24"/>
-        </w:rPr>
-        <w:t xml:space="preserve"> </w:t>
-      </w:r>
-      <w:proofErr w:type="spellStart"/>
-      <w:r>
-        <w:rPr>
-          <w:rFonts w:ascii="Times New Roman" w:hAnsi="Times New Roman"/>
-          <w:sz w:val="24"/>
-        </w:rPr>
-        <w:t>penyakit</w:t>
-      </w:r>
-      <w:proofErr w:type="spellEnd"/>
-      <w:r>
-        <w:rPr>
-          <w:rFonts w:ascii="Times New Roman" w:hAnsi="Times New Roman"/>
-          <w:sz w:val="24"/>
-        </w:rPr>
-        <w:t xml:space="preserve"> </w:t>
-      </w:r>
-      <w:r>
-        <w:rPr>
-          <w:rFonts w:ascii="Times New Roman" w:hAnsi="Times New Roman"/>
-          <w:sz w:val="24"/>
-        </w:rPr>
-        <w:t xml:space="preserve">dan pada </w:t>
-      </w:r>
-      <w:proofErr w:type="spellStart"/>
-      <w:r>
-        <w:rPr>
-          <w:rFonts w:ascii="Times New Roman" w:hAnsi="Times New Roman"/>
-          <w:sz w:val="24"/>
-        </w:rPr>
-        <w:t>akhirnya</w:t>
-      </w:r>
-      <w:proofErr w:type="spellEnd"/>
-      <w:r>
-        <w:rPr>
-          <w:rFonts w:ascii="Times New Roman" w:hAnsi="Times New Roman"/>
-          <w:sz w:val="24"/>
-        </w:rPr>
-        <w:t xml:space="preserve"> </w:t>
-      </w:r>
-      <w:proofErr w:type="spellStart"/>
-      <w:r>
-        <w:rPr>
-          <w:rFonts w:ascii="Times New Roman" w:hAnsi="Times New Roman"/>
-          <w:sz w:val="24"/>
-        </w:rPr>
-        <w:t>mengembangkan</w:t>
-      </w:r>
-      <w:proofErr w:type="spellEnd"/>
-      <w:r>
-        <w:rPr>
-          <w:rFonts w:ascii="Times New Roman" w:hAnsi="Times New Roman"/>
-          <w:sz w:val="24"/>
-        </w:rPr>
-        <w:t xml:space="preserve"> </w:t>
-      </w:r>
-      <w:proofErr w:type="spellStart"/>
-      <w:r>
-        <w:rPr>
-          <w:rFonts w:ascii="Times New Roman" w:hAnsi="Times New Roman"/>
-          <w:sz w:val="24"/>
-        </w:rPr>
-        <w:t>metode</w:t>
+        <w:t>persyaratan</w:t>
+      </w:r>
+      <w:proofErr w:type="spellEnd"/>
+      <w:r>
+        <w:rPr>
+          <w:rFonts w:ascii="Times New Roman" w:hAnsi="Times New Roman"/>
+          <w:sz w:val="24"/>
+        </w:rPr>
+        <w:t xml:space="preserve"> </w:t>
+      </w:r>
+      <w:proofErr w:type="spellStart"/>
+      <w:r>
+        <w:rPr>
+          <w:rFonts w:ascii="Times New Roman" w:hAnsi="Times New Roman"/>
+          <w:sz w:val="24"/>
+        </w:rPr>
+        <w:t>hukum</w:t>
+      </w:r>
+      <w:proofErr w:type="spellEnd"/>
+      <w:r>
+        <w:rPr>
+          <w:rFonts w:ascii="Times New Roman" w:hAnsi="Times New Roman"/>
+          <w:sz w:val="24"/>
+        </w:rPr>
+        <w:t xml:space="preserve"> </w:t>
+      </w:r>
+      <w:proofErr w:type="spellStart"/>
+      <w:r>
+        <w:rPr>
+          <w:rFonts w:ascii="Times New Roman" w:hAnsi="Times New Roman"/>
+          <w:sz w:val="24"/>
+        </w:rPr>
+        <w:t>perlu</w:t>
+      </w:r>
+      <w:proofErr w:type="spellEnd"/>
+      <w:r>
+        <w:rPr>
+          <w:rFonts w:ascii="Times New Roman" w:hAnsi="Times New Roman"/>
+          <w:sz w:val="24"/>
+        </w:rPr>
+        <w:t xml:space="preserve"> </w:t>
+      </w:r>
+      <w:proofErr w:type="spellStart"/>
+      <w:r>
+        <w:rPr>
+          <w:rFonts w:ascii="Times New Roman" w:hAnsi="Times New Roman"/>
+          <w:sz w:val="24"/>
+        </w:rPr>
+        <w:t>dipertimbangkan</w:t>
+      </w:r>
+      <w:proofErr w:type="spellEnd"/>
+      <w:r>
+        <w:rPr>
+          <w:rFonts w:ascii="Times New Roman" w:hAnsi="Times New Roman"/>
+          <w:sz w:val="24"/>
+        </w:rPr>
+        <w:t xml:space="preserve"> </w:t>
+      </w:r>
+      <w:proofErr w:type="spellStart"/>
+      <w:r>
+        <w:rPr>
+          <w:rFonts w:ascii="Times New Roman" w:hAnsi="Times New Roman"/>
+          <w:sz w:val="24"/>
+        </w:rPr>
+        <w:t>dengan</w:t>
+      </w:r>
+      <w:proofErr w:type="spellEnd"/>
+      <w:r>
+        <w:rPr>
+          <w:rFonts w:ascii="Times New Roman" w:hAnsi="Times New Roman"/>
+          <w:sz w:val="24"/>
+        </w:rPr>
+        <w:t xml:space="preserve"> </w:t>
+      </w:r>
+      <w:proofErr w:type="spellStart"/>
+      <w:r>
+        <w:rPr>
+          <w:rFonts w:ascii="Times New Roman" w:hAnsi="Times New Roman"/>
+          <w:sz w:val="24"/>
+        </w:rPr>
+        <w:t>cermat</w:t>
+      </w:r>
+      <w:proofErr w:type="spellEnd"/>
+      <w:r>
+        <w:rPr>
+          <w:rFonts w:ascii="Times New Roman" w:hAnsi="Times New Roman"/>
+          <w:sz w:val="24"/>
+        </w:rPr>
+        <w:t>.</w:t>
+      </w:r>
+      <w:r>
+        <w:rPr>
+          <w:rFonts w:ascii="Times New Roman" w:hAnsi="Times New Roman"/>
+          <w:sz w:val="24"/>
+        </w:rPr>
+        <w:t xml:space="preserve"> </w:t>
+      </w:r>
+      <w:r>
+        <w:rPr>
+          <w:rFonts w:ascii="Times New Roman" w:hAnsi="Times New Roman"/>
+          <w:sz w:val="24"/>
+        </w:rPr>
+        <w:t xml:space="preserve">Di </w:t>
+      </w:r>
+      <w:proofErr w:type="spellStart"/>
+      <w:r>
+        <w:rPr>
+          <w:rFonts w:ascii="Times New Roman" w:hAnsi="Times New Roman"/>
+          <w:sz w:val="24"/>
+        </w:rPr>
+        <w:t>sisi</w:t>
+      </w:r>
+      <w:proofErr w:type="spellEnd"/>
+      <w:r>
+        <w:rPr>
+          <w:rFonts w:ascii="Times New Roman" w:hAnsi="Times New Roman"/>
+          <w:sz w:val="24"/>
+        </w:rPr>
+        <w:t xml:space="preserve"> </w:t>
+      </w:r>
+      <w:proofErr w:type="spellStart"/>
+      <w:r>
+        <w:rPr>
+          <w:rFonts w:ascii="Times New Roman" w:hAnsi="Times New Roman"/>
+          <w:sz w:val="24"/>
+        </w:rPr>
+        <w:t>teknis</w:t>
+      </w:r>
+      <w:proofErr w:type="spellEnd"/>
+      <w:r>
+        <w:rPr>
+          <w:rFonts w:ascii="Times New Roman" w:hAnsi="Times New Roman"/>
+          <w:sz w:val="24"/>
+        </w:rPr>
+        <w:t xml:space="preserve">, </w:t>
+      </w:r>
+      <w:proofErr w:type="spellStart"/>
+      <w:r>
+        <w:rPr>
+          <w:rFonts w:ascii="Times New Roman" w:hAnsi="Times New Roman"/>
+          <w:sz w:val="24"/>
+        </w:rPr>
+        <w:t>privasi</w:t>
+      </w:r>
+      <w:proofErr w:type="spellEnd"/>
+      <w:r>
+        <w:rPr>
+          <w:rFonts w:ascii="Times New Roman" w:hAnsi="Times New Roman"/>
+          <w:sz w:val="24"/>
+        </w:rPr>
+        <w:t xml:space="preserve"> </w:t>
+      </w:r>
+      <w:proofErr w:type="spellStart"/>
+      <w:r>
+        <w:rPr>
+          <w:rFonts w:ascii="Times New Roman" w:hAnsi="Times New Roman"/>
+          <w:sz w:val="24"/>
+        </w:rPr>
+        <w:t>pasien</w:t>
+      </w:r>
+      <w:proofErr w:type="spellEnd"/>
+      <w:r>
+        <w:rPr>
+          <w:rFonts w:ascii="Times New Roman" w:hAnsi="Times New Roman"/>
+          <w:sz w:val="24"/>
+        </w:rPr>
+        <w:t xml:space="preserve"> </w:t>
+      </w:r>
+      <w:proofErr w:type="spellStart"/>
+      <w:r>
+        <w:rPr>
+          <w:rFonts w:ascii="Times New Roman" w:hAnsi="Times New Roman"/>
+          <w:sz w:val="24"/>
+        </w:rPr>
+        <w:t>sering</w:t>
+      </w:r>
+      <w:proofErr w:type="spellEnd"/>
+      <w:r>
+        <w:rPr>
+          <w:rFonts w:ascii="Times New Roman" w:hAnsi="Times New Roman"/>
+          <w:sz w:val="24"/>
+        </w:rPr>
+        <w:t xml:space="preserve"> kali</w:t>
+      </w:r>
+      <w:r>
+        <w:rPr>
+          <w:rFonts w:ascii="Times New Roman" w:hAnsi="Times New Roman"/>
+          <w:sz w:val="24"/>
+        </w:rPr>
+        <w:t xml:space="preserve"> </w:t>
+      </w:r>
+      <w:proofErr w:type="spellStart"/>
+      <w:r>
+        <w:rPr>
+          <w:rFonts w:ascii="Times New Roman" w:hAnsi="Times New Roman"/>
+          <w:sz w:val="24"/>
+        </w:rPr>
+        <w:t>dilindungi</w:t>
+      </w:r>
+      <w:proofErr w:type="spellEnd"/>
+      <w:r>
+        <w:rPr>
+          <w:rFonts w:ascii="Times New Roman" w:hAnsi="Times New Roman"/>
+          <w:sz w:val="24"/>
+        </w:rPr>
+        <w:t xml:space="preserve"> oleh </w:t>
+      </w:r>
+      <w:proofErr w:type="spellStart"/>
+      <w:r>
+        <w:rPr>
+          <w:rFonts w:ascii="Times New Roman" w:hAnsi="Times New Roman"/>
+          <w:sz w:val="24"/>
+        </w:rPr>
+        <w:t>anonimisasi</w:t>
+      </w:r>
+      <w:proofErr w:type="spellEnd"/>
+      <w:r>
+        <w:rPr>
+          <w:rFonts w:ascii="Times New Roman" w:hAnsi="Times New Roman"/>
+          <w:sz w:val="24"/>
+        </w:rPr>
+        <w:t xml:space="preserve"> data, yang </w:t>
+      </w:r>
+      <w:proofErr w:type="spellStart"/>
+      <w:r>
+        <w:rPr>
+          <w:rFonts w:ascii="Times New Roman" w:hAnsi="Times New Roman"/>
+          <w:sz w:val="24"/>
+        </w:rPr>
+        <w:t>berarti</w:t>
+      </w:r>
+      <w:proofErr w:type="spellEnd"/>
+      <w:r>
+        <w:rPr>
+          <w:rFonts w:ascii="Times New Roman" w:hAnsi="Times New Roman"/>
+          <w:sz w:val="24"/>
+        </w:rPr>
+        <w:t xml:space="preserve"> </w:t>
+      </w:r>
+      <w:proofErr w:type="spellStart"/>
+      <w:r>
+        <w:rPr>
+          <w:rFonts w:ascii="Times New Roman" w:hAnsi="Times New Roman"/>
+          <w:sz w:val="24"/>
+        </w:rPr>
+        <w:t>bahwa</w:t>
+      </w:r>
+      <w:proofErr w:type="spellEnd"/>
+      <w:r>
+        <w:rPr>
+          <w:rFonts w:ascii="Times New Roman" w:hAnsi="Times New Roman"/>
+          <w:sz w:val="24"/>
+        </w:rPr>
+        <w:t xml:space="preserve"> </w:t>
+      </w:r>
+      <w:proofErr w:type="spellStart"/>
+      <w:r>
+        <w:rPr>
+          <w:rFonts w:ascii="Times New Roman" w:hAnsi="Times New Roman"/>
+          <w:sz w:val="24"/>
+        </w:rPr>
+        <w:t>kumpulan</w:t>
+      </w:r>
+      <w:proofErr w:type="spellEnd"/>
+      <w:r>
+        <w:rPr>
+          <w:rFonts w:ascii="Times New Roman" w:hAnsi="Times New Roman"/>
+          <w:sz w:val="24"/>
+        </w:rPr>
+        <w:t xml:space="preserve"> data </w:t>
+      </w:r>
+      <w:proofErr w:type="spellStart"/>
+      <w:r>
+        <w:rPr>
+          <w:rFonts w:ascii="Times New Roman" w:hAnsi="Times New Roman"/>
+          <w:sz w:val="24"/>
+        </w:rPr>
+        <w:t>diubah</w:t>
+      </w:r>
+      <w:proofErr w:type="spellEnd"/>
+      <w:r>
+        <w:rPr>
+          <w:rFonts w:ascii="Times New Roman" w:hAnsi="Times New Roman"/>
+          <w:sz w:val="24"/>
+        </w:rPr>
+        <w:t xml:space="preserve"> </w:t>
+      </w:r>
+      <w:proofErr w:type="spellStart"/>
+      <w:r>
+        <w:rPr>
+          <w:rFonts w:ascii="Times New Roman" w:hAnsi="Times New Roman"/>
+          <w:sz w:val="24"/>
+        </w:rPr>
+        <w:t>sedemikian</w:t>
+      </w:r>
+      <w:proofErr w:type="spellEnd"/>
+      <w:r>
+        <w:rPr>
+          <w:rFonts w:ascii="Times New Roman" w:hAnsi="Times New Roman"/>
+          <w:sz w:val="24"/>
+        </w:rPr>
+        <w:t xml:space="preserve"> </w:t>
+      </w:r>
+      <w:proofErr w:type="spellStart"/>
+      <w:r>
+        <w:rPr>
+          <w:rFonts w:ascii="Times New Roman" w:hAnsi="Times New Roman"/>
+          <w:sz w:val="24"/>
+        </w:rPr>
+        <w:t>rupa</w:t>
+      </w:r>
+      <w:proofErr w:type="spellEnd"/>
+      <w:r>
+        <w:rPr>
+          <w:rFonts w:ascii="Times New Roman" w:hAnsi="Times New Roman"/>
+          <w:sz w:val="24"/>
+        </w:rPr>
+        <w:t xml:space="preserve"> </w:t>
+      </w:r>
+      <w:proofErr w:type="spellStart"/>
+      <w:r>
+        <w:rPr>
+          <w:rFonts w:ascii="Times New Roman" w:hAnsi="Times New Roman"/>
+          <w:sz w:val="24"/>
+        </w:rPr>
+        <w:t>sehingga</w:t>
+      </w:r>
+      <w:proofErr w:type="spellEnd"/>
+      <w:r>
+        <w:rPr>
+          <w:rFonts w:ascii="Times New Roman" w:hAnsi="Times New Roman"/>
+          <w:sz w:val="24"/>
+        </w:rPr>
+        <w:t xml:space="preserve"> </w:t>
+      </w:r>
+      <w:proofErr w:type="spellStart"/>
+      <w:r>
+        <w:rPr>
+          <w:rFonts w:ascii="Times New Roman" w:hAnsi="Times New Roman"/>
+          <w:sz w:val="24"/>
+        </w:rPr>
+        <w:t>mencegah</w:t>
       </w:r>
       <w:proofErr w:type="spellEnd"/>
       <w:r>
@@ -3271,604 +3818,52 @@
           <w:sz w:val="24"/>
         </w:rPr>
         <w:t xml:space="preserve"> </w:t>
-      </w:r>
-      <w:proofErr w:type="spellStart"/>
-      <w:r>
-        <w:rPr>
-          <w:rFonts w:ascii="Times New Roman" w:hAnsi="Times New Roman"/>
-          <w:sz w:val="24"/>
-        </w:rPr>
-        <w:t>pencegahan</w:t>
-      </w:r>
-      <w:proofErr w:type="spellEnd"/>
-      <w:r>
-        <w:rPr>
-          <w:rFonts w:ascii="Times New Roman" w:hAnsi="Times New Roman"/>
-          <w:sz w:val="24"/>
-        </w:rPr>
-        <w:t>, diagnosis dan</w:t>
-      </w:r>
-      <w:r>
-        <w:rPr>
-          <w:rFonts w:ascii="Times New Roman" w:hAnsi="Times New Roman"/>
-          <w:sz w:val="24"/>
-        </w:rPr>
-        <w:t xml:space="preserve"> </w:t>
-      </w:r>
-      <w:proofErr w:type="spellStart"/>
-      <w:r>
-        <w:rPr>
-          <w:rFonts w:ascii="Times New Roman" w:hAnsi="Times New Roman"/>
-          <w:sz w:val="24"/>
-        </w:rPr>
-        <w:t>terapi</w:t>
-      </w:r>
-      <w:proofErr w:type="spellEnd"/>
-      <w:r>
-        <w:rPr>
-          <w:rFonts w:ascii="Times New Roman" w:hAnsi="Times New Roman"/>
-          <w:sz w:val="24"/>
-        </w:rPr>
-        <w:t>.</w:t>
-      </w:r>
-      <w:r>
-        <w:rPr>
-          <w:rFonts w:ascii="Times New Roman" w:hAnsi="Times New Roman"/>
-          <w:sz w:val="24"/>
-        </w:rPr>
-        <w:t xml:space="preserve"> </w:t>
-      </w:r>
-      <w:proofErr w:type="spellStart"/>
-      <w:r>
-        <w:rPr>
-          <w:rFonts w:ascii="Times New Roman" w:hAnsi="Times New Roman"/>
-          <w:sz w:val="24"/>
-        </w:rPr>
-        <w:t>Saat</w:t>
-      </w:r>
-      <w:proofErr w:type="spellEnd"/>
-      <w:r>
-        <w:rPr>
-          <w:rFonts w:ascii="Times New Roman" w:hAnsi="Times New Roman"/>
-          <w:sz w:val="24"/>
-        </w:rPr>
-        <w:t xml:space="preserve"> </w:t>
-      </w:r>
-      <w:proofErr w:type="spellStart"/>
-      <w:r>
-        <w:rPr>
-          <w:rFonts w:ascii="Times New Roman" w:hAnsi="Times New Roman"/>
-          <w:sz w:val="24"/>
-        </w:rPr>
-        <w:t>mengumpulkan</w:t>
-      </w:r>
-      <w:proofErr w:type="spellEnd"/>
-      <w:r>
-        <w:rPr>
-          <w:rFonts w:ascii="Times New Roman" w:hAnsi="Times New Roman"/>
-          <w:sz w:val="24"/>
-        </w:rPr>
-        <w:t xml:space="preserve"> data </w:t>
-      </w:r>
-      <w:proofErr w:type="spellStart"/>
-      <w:r>
-        <w:rPr>
-          <w:rFonts w:ascii="Times New Roman" w:hAnsi="Times New Roman"/>
-          <w:sz w:val="24"/>
-        </w:rPr>
-        <w:t>medis</w:t>
-      </w:r>
-      <w:proofErr w:type="spellEnd"/>
-      <w:r>
-        <w:rPr>
-          <w:rFonts w:ascii="Times New Roman" w:hAnsi="Times New Roman"/>
-          <w:sz w:val="24"/>
-        </w:rPr>
-        <w:t xml:space="preserve"> </w:t>
-      </w:r>
-      <w:proofErr w:type="spellStart"/>
-      <w:r>
-        <w:rPr>
-          <w:rFonts w:ascii="Times New Roman" w:hAnsi="Times New Roman"/>
-          <w:sz w:val="24"/>
-        </w:rPr>
-        <w:t>atau</w:t>
-      </w:r>
-      <w:proofErr w:type="spellEnd"/>
-      <w:r>
-        <w:rPr>
-          <w:rFonts w:ascii="Times New Roman" w:hAnsi="Times New Roman"/>
-          <w:sz w:val="24"/>
-        </w:rPr>
-        <w:t xml:space="preserve"> </w:t>
-      </w:r>
-      <w:proofErr w:type="spellStart"/>
-      <w:r>
-        <w:rPr>
-          <w:rFonts w:ascii="Times New Roman" w:hAnsi="Times New Roman"/>
-          <w:sz w:val="24"/>
-        </w:rPr>
-        <w:t>saat</w:t>
-      </w:r>
-      <w:proofErr w:type="spellEnd"/>
-      <w:r>
-        <w:rPr>
-          <w:rFonts w:ascii="Times New Roman" w:hAnsi="Times New Roman"/>
-          <w:sz w:val="24"/>
-        </w:rPr>
-        <w:t xml:space="preserve"> </w:t>
-      </w:r>
-      <w:proofErr w:type="spellStart"/>
-      <w:r>
-        <w:rPr>
-          <w:rFonts w:ascii="Times New Roman" w:hAnsi="Times New Roman"/>
-          <w:sz w:val="24"/>
-        </w:rPr>
-        <w:t>menggunakannya</w:t>
-      </w:r>
-      <w:proofErr w:type="spellEnd"/>
-      <w:r>
-        <w:rPr>
-          <w:rFonts w:ascii="Times New Roman" w:hAnsi="Times New Roman"/>
-          <w:sz w:val="24"/>
-        </w:rPr>
-        <w:t xml:space="preserve"> </w:t>
-      </w:r>
-      <w:proofErr w:type="spellStart"/>
-      <w:r>
-        <w:rPr>
-          <w:rFonts w:ascii="Times New Roman" w:hAnsi="Times New Roman"/>
-          <w:sz w:val="24"/>
-        </w:rPr>
-        <w:t>kembali</w:t>
-      </w:r>
-      <w:proofErr w:type="spellEnd"/>
-      <w:r>
-        <w:rPr>
-          <w:rFonts w:ascii="Times New Roman" w:hAnsi="Times New Roman"/>
-          <w:sz w:val="24"/>
-        </w:rPr>
-        <w:t xml:space="preserve">, </w:t>
-      </w:r>
-      <w:proofErr w:type="spellStart"/>
-      <w:r>
-        <w:rPr>
-          <w:rFonts w:ascii="Times New Roman" w:hAnsi="Times New Roman"/>
-          <w:sz w:val="24"/>
-        </w:rPr>
-        <w:t>masalah</w:t>
-      </w:r>
-      <w:proofErr w:type="spellEnd"/>
-      <w:r>
-        <w:rPr>
-          <w:rFonts w:ascii="Times New Roman" w:hAnsi="Times New Roman"/>
-          <w:sz w:val="24"/>
-        </w:rPr>
-        <w:t xml:space="preserve"> </w:t>
-      </w:r>
-      <w:proofErr w:type="spellStart"/>
-      <w:r>
-        <w:rPr>
-          <w:rFonts w:ascii="Times New Roman" w:hAnsi="Times New Roman"/>
-          <w:sz w:val="24"/>
-        </w:rPr>
-        <w:t>privasi</w:t>
-      </w:r>
-      <w:proofErr w:type="spellEnd"/>
-      <w:r>
-        <w:rPr>
-          <w:rFonts w:ascii="Times New Roman" w:hAnsi="Times New Roman"/>
-          <w:sz w:val="24"/>
-        </w:rPr>
-        <w:t xml:space="preserve"> dan </w:t>
-      </w:r>
-      <w:proofErr w:type="spellStart"/>
-      <w:r>
-        <w:rPr>
-          <w:rFonts w:ascii="Times New Roman" w:hAnsi="Times New Roman"/>
-          <w:sz w:val="24"/>
-        </w:rPr>
-        <w:t>persyaratan</w:t>
-      </w:r>
-      <w:proofErr w:type="spellEnd"/>
-      <w:r>
-        <w:rPr>
-          <w:rFonts w:ascii="Times New Roman" w:hAnsi="Times New Roman"/>
-          <w:sz w:val="24"/>
-        </w:rPr>
-        <w:t xml:space="preserve"> </w:t>
-      </w:r>
-      <w:proofErr w:type="spellStart"/>
-      <w:r>
-        <w:rPr>
-          <w:rFonts w:ascii="Times New Roman" w:hAnsi="Times New Roman"/>
-          <w:sz w:val="24"/>
-        </w:rPr>
-        <w:t>hukum</w:t>
-      </w:r>
-      <w:proofErr w:type="spellEnd"/>
-      <w:r>
-        <w:rPr>
-          <w:rFonts w:ascii="Times New Roman" w:hAnsi="Times New Roman"/>
-          <w:sz w:val="24"/>
-        </w:rPr>
-        <w:t xml:space="preserve"> </w:t>
-      </w:r>
-      <w:proofErr w:type="spellStart"/>
-      <w:r>
-        <w:rPr>
-          <w:rFonts w:ascii="Times New Roman" w:hAnsi="Times New Roman"/>
-          <w:sz w:val="24"/>
-        </w:rPr>
-        <w:t>perlu</w:t>
-      </w:r>
-      <w:proofErr w:type="spellEnd"/>
-      <w:r>
-        <w:rPr>
-          <w:rFonts w:ascii="Times New Roman" w:hAnsi="Times New Roman"/>
-          <w:sz w:val="24"/>
-        </w:rPr>
-        <w:t xml:space="preserve"> </w:t>
-      </w:r>
-      <w:proofErr w:type="spellStart"/>
-      <w:r>
-        <w:rPr>
-          <w:rFonts w:ascii="Times New Roman" w:hAnsi="Times New Roman"/>
-          <w:sz w:val="24"/>
-        </w:rPr>
-        <w:t>dipertimbangkan</w:t>
-      </w:r>
-      <w:proofErr w:type="spellEnd"/>
-      <w:r>
-        <w:rPr>
-          <w:rFonts w:ascii="Times New Roman" w:hAnsi="Times New Roman"/>
-          <w:sz w:val="24"/>
-        </w:rPr>
-        <w:t xml:space="preserve"> </w:t>
-      </w:r>
-      <w:proofErr w:type="spellStart"/>
-      <w:r>
-        <w:rPr>
-          <w:rFonts w:ascii="Times New Roman" w:hAnsi="Times New Roman"/>
-          <w:sz w:val="24"/>
-        </w:rPr>
-        <w:t>dengan</w:t>
-      </w:r>
-      <w:proofErr w:type="spellEnd"/>
-      <w:r>
-        <w:rPr>
-          <w:rFonts w:ascii="Times New Roman" w:hAnsi="Times New Roman"/>
-          <w:sz w:val="24"/>
-        </w:rPr>
-        <w:t xml:space="preserve"> </w:t>
-      </w:r>
-      <w:proofErr w:type="spellStart"/>
-      <w:r>
-        <w:rPr>
-          <w:rFonts w:ascii="Times New Roman" w:hAnsi="Times New Roman"/>
-          <w:sz w:val="24"/>
-        </w:rPr>
-        <w:t>cermat</w:t>
-      </w:r>
-      <w:proofErr w:type="spellEnd"/>
-      <w:r>
-        <w:rPr>
-          <w:rFonts w:ascii="Times New Roman" w:hAnsi="Times New Roman"/>
-          <w:sz w:val="24"/>
-        </w:rPr>
-        <w:t>.</w:t>
-      </w:r>
-      <w:r>
-        <w:rPr>
-          <w:rFonts w:ascii="Times New Roman" w:hAnsi="Times New Roman"/>
-          <w:sz w:val="24"/>
-        </w:rPr>
-        <w:t xml:space="preserve"> </w:t>
-      </w:r>
-      <w:r>
-        <w:rPr>
-          <w:rFonts w:ascii="Times New Roman" w:hAnsi="Times New Roman"/>
-          <w:sz w:val="24"/>
-        </w:rPr>
-        <w:t xml:space="preserve">Di </w:t>
-      </w:r>
-      <w:proofErr w:type="spellStart"/>
-      <w:r>
-        <w:rPr>
-          <w:rFonts w:ascii="Times New Roman" w:hAnsi="Times New Roman"/>
-          <w:sz w:val="24"/>
-        </w:rPr>
-        <w:t>sisi</w:t>
-      </w:r>
-      <w:proofErr w:type="spellEnd"/>
-      <w:r>
-        <w:rPr>
-          <w:rFonts w:ascii="Times New Roman" w:hAnsi="Times New Roman"/>
-          <w:sz w:val="24"/>
-        </w:rPr>
-        <w:t xml:space="preserve"> </w:t>
-      </w:r>
-      <w:proofErr w:type="spellStart"/>
-      <w:r>
-        <w:rPr>
-          <w:rFonts w:ascii="Times New Roman" w:hAnsi="Times New Roman"/>
-          <w:sz w:val="24"/>
-        </w:rPr>
-        <w:t>teknis</w:t>
-      </w:r>
-      <w:proofErr w:type="spellEnd"/>
-      <w:r>
-        <w:rPr>
-          <w:rFonts w:ascii="Times New Roman" w:hAnsi="Times New Roman"/>
-          <w:sz w:val="24"/>
-        </w:rPr>
-        <w:t xml:space="preserve">, </w:t>
-      </w:r>
-      <w:proofErr w:type="spellStart"/>
-      <w:r>
-        <w:rPr>
-          <w:rFonts w:ascii="Times New Roman" w:hAnsi="Times New Roman"/>
-          <w:sz w:val="24"/>
-        </w:rPr>
-        <w:t>privasi</w:t>
-      </w:r>
-      <w:proofErr w:type="spellEnd"/>
-      <w:r>
-        <w:rPr>
-          <w:rFonts w:ascii="Times New Roman" w:hAnsi="Times New Roman"/>
-          <w:sz w:val="24"/>
-        </w:rPr>
-        <w:t xml:space="preserve"> </w:t>
-      </w:r>
-      <w:proofErr w:type="spellStart"/>
-      <w:r>
-        <w:rPr>
-          <w:rFonts w:ascii="Times New Roman" w:hAnsi="Times New Roman"/>
-          <w:sz w:val="24"/>
-        </w:rPr>
-        <w:t>pasien</w:t>
-      </w:r>
-      <w:proofErr w:type="spellEnd"/>
-      <w:r>
-        <w:rPr>
-          <w:rFonts w:ascii="Times New Roman" w:hAnsi="Times New Roman"/>
-          <w:sz w:val="24"/>
-        </w:rPr>
-        <w:t xml:space="preserve"> </w:t>
-      </w:r>
-      <w:proofErr w:type="spellStart"/>
-      <w:r>
-        <w:rPr>
-          <w:rFonts w:ascii="Times New Roman" w:hAnsi="Times New Roman"/>
-          <w:sz w:val="24"/>
-        </w:rPr>
-        <w:t>sering</w:t>
-      </w:r>
-      <w:proofErr w:type="spellEnd"/>
-      <w:r>
-        <w:rPr>
-          <w:rFonts w:ascii="Times New Roman" w:hAnsi="Times New Roman"/>
-          <w:sz w:val="24"/>
-        </w:rPr>
-        <w:t xml:space="preserve"> kali</w:t>
-      </w:r>
-      <w:r>
-        <w:rPr>
-          <w:rFonts w:ascii="Times New Roman" w:hAnsi="Times New Roman"/>
-          <w:sz w:val="24"/>
-        </w:rPr>
-        <w:t xml:space="preserve"> </w:t>
-      </w:r>
-      <w:proofErr w:type="spellStart"/>
-      <w:r>
-        <w:rPr>
-          <w:rFonts w:ascii="Times New Roman" w:hAnsi="Times New Roman"/>
-          <w:sz w:val="24"/>
-        </w:rPr>
-        <w:t>dilindungi</w:t>
-      </w:r>
-      <w:proofErr w:type="spellEnd"/>
-      <w:r>
-        <w:rPr>
-          <w:rFonts w:ascii="Times New Roman" w:hAnsi="Times New Roman"/>
-          <w:sz w:val="24"/>
-        </w:rPr>
-        <w:t xml:space="preserve"> oleh </w:t>
-      </w:r>
-      <w:proofErr w:type="spellStart"/>
-      <w:r>
-        <w:rPr>
-          <w:rFonts w:ascii="Times New Roman" w:hAnsi="Times New Roman"/>
-          <w:sz w:val="24"/>
-        </w:rPr>
-        <w:t>anonimisasi</w:t>
-      </w:r>
-      <w:proofErr w:type="spellEnd"/>
-      <w:r>
-        <w:rPr>
-          <w:rFonts w:ascii="Times New Roman" w:hAnsi="Times New Roman"/>
-          <w:sz w:val="24"/>
-        </w:rPr>
-        <w:t xml:space="preserve"> data, yang </w:t>
-      </w:r>
-      <w:proofErr w:type="spellStart"/>
-      <w:r>
-        <w:rPr>
-          <w:rFonts w:ascii="Times New Roman" w:hAnsi="Times New Roman"/>
-          <w:sz w:val="24"/>
-        </w:rPr>
-        <w:t>berarti</w:t>
-      </w:r>
-      <w:proofErr w:type="spellEnd"/>
-      <w:r>
-        <w:rPr>
-          <w:rFonts w:ascii="Times New Roman" w:hAnsi="Times New Roman"/>
-          <w:sz w:val="24"/>
-        </w:rPr>
-        <w:t xml:space="preserve"> </w:t>
-      </w:r>
-      <w:proofErr w:type="spellStart"/>
-      <w:r>
-        <w:rPr>
-          <w:rFonts w:ascii="Times New Roman" w:hAnsi="Times New Roman"/>
-          <w:sz w:val="24"/>
-        </w:rPr>
-        <w:t>bahwa</w:t>
-      </w:r>
-      <w:proofErr w:type="spellEnd"/>
-      <w:r>
-        <w:rPr>
-          <w:rFonts w:ascii="Times New Roman" w:hAnsi="Times New Roman"/>
-          <w:sz w:val="24"/>
-        </w:rPr>
-        <w:t xml:space="preserve"> </w:t>
-      </w:r>
-      <w:proofErr w:type="spellStart"/>
-      <w:r>
-        <w:rPr>
-          <w:rFonts w:ascii="Times New Roman" w:hAnsi="Times New Roman"/>
-          <w:sz w:val="24"/>
-        </w:rPr>
-        <w:t>kumpulan</w:t>
-      </w:r>
-      <w:proofErr w:type="spellEnd"/>
-      <w:r>
-        <w:rPr>
-          <w:rFonts w:ascii="Times New Roman" w:hAnsi="Times New Roman"/>
-          <w:sz w:val="24"/>
-        </w:rPr>
-        <w:t xml:space="preserve"> data </w:t>
-      </w:r>
-      <w:proofErr w:type="spellStart"/>
-      <w:r>
-        <w:rPr>
-          <w:rFonts w:ascii="Times New Roman" w:hAnsi="Times New Roman"/>
-          <w:sz w:val="24"/>
-        </w:rPr>
-        <w:t>diubah</w:t>
-      </w:r>
-      <w:proofErr w:type="spellEnd"/>
-      <w:r>
-        <w:rPr>
-          <w:rFonts w:ascii="Times New Roman" w:hAnsi="Times New Roman"/>
-          <w:sz w:val="24"/>
-        </w:rPr>
-        <w:t xml:space="preserve"> </w:t>
-      </w:r>
-      <w:proofErr w:type="spellStart"/>
-      <w:r>
-        <w:rPr>
-          <w:rFonts w:ascii="Times New Roman" w:hAnsi="Times New Roman"/>
-          <w:sz w:val="24"/>
-        </w:rPr>
-        <w:t>sedemikian</w:t>
-      </w:r>
-      <w:proofErr w:type="spellEnd"/>
-      <w:r>
-        <w:rPr>
-          <w:rFonts w:ascii="Times New Roman" w:hAnsi="Times New Roman"/>
-          <w:sz w:val="24"/>
-        </w:rPr>
-        <w:t xml:space="preserve"> </w:t>
-      </w:r>
-      <w:proofErr w:type="spellStart"/>
-      <w:r>
-        <w:rPr>
-          <w:rFonts w:ascii="Times New Roman" w:hAnsi="Times New Roman"/>
-          <w:sz w:val="24"/>
-        </w:rPr>
-        <w:t>rupa</w:t>
-      </w:r>
-      <w:proofErr w:type="spellEnd"/>
-      <w:r>
-        <w:rPr>
-          <w:rFonts w:ascii="Times New Roman" w:hAnsi="Times New Roman"/>
-          <w:sz w:val="24"/>
-        </w:rPr>
-        <w:t xml:space="preserve"> </w:t>
-      </w:r>
-      <w:proofErr w:type="spellStart"/>
-      <w:r>
-        <w:rPr>
-          <w:rFonts w:ascii="Times New Roman" w:hAnsi="Times New Roman"/>
-          <w:sz w:val="24"/>
-        </w:rPr>
-        <w:t>sehingga</w:t>
-      </w:r>
-      <w:proofErr w:type="spellEnd"/>
-      <w:r>
-        <w:rPr>
-          <w:rFonts w:ascii="Times New Roman" w:hAnsi="Times New Roman"/>
-          <w:sz w:val="24"/>
-        </w:rPr>
-        <w:t xml:space="preserve"> </w:t>
-      </w:r>
-      <w:proofErr w:type="spellStart"/>
-      <w:r>
-        <w:rPr>
-          <w:rFonts w:ascii="Times New Roman" w:hAnsi="Times New Roman"/>
-          <w:sz w:val="24"/>
-        </w:rPr>
-        <w:t>mencegah</w:t>
-      </w:r>
-      <w:proofErr w:type="spellEnd"/>
-      <w:r>
-        <w:rPr>
-          <w:rFonts w:ascii="Times New Roman" w:hAnsi="Times New Roman"/>
-          <w:sz w:val="24"/>
-        </w:rPr>
-        <w:t xml:space="preserve"> </w:t>
-      </w:r>
-      <w:proofErr w:type="spellStart"/>
-      <w:r>
-        <w:rPr>
-          <w:rFonts w:ascii="Times New Roman" w:hAnsi="Times New Roman"/>
-          <w:sz w:val="24"/>
-        </w:rPr>
-        <w:t>keberhasilan</w:t>
-      </w:r>
-      <w:proofErr w:type="spellEnd"/>
-      <w:r>
-        <w:rPr>
-          <w:rFonts w:ascii="Times New Roman" w:hAnsi="Times New Roman"/>
-          <w:sz w:val="24"/>
-        </w:rPr>
-        <w:t xml:space="preserve"> </w:t>
-      </w:r>
-      <w:proofErr w:type="spellStart"/>
-      <w:r>
-        <w:rPr>
-          <w:rFonts w:ascii="Times New Roman" w:hAnsi="Times New Roman"/>
-          <w:sz w:val="24"/>
-        </w:rPr>
-        <w:t>identifikasi</w:t>
-      </w:r>
-      <w:proofErr w:type="spellEnd"/>
-      <w:r>
-        <w:rPr>
-          <w:rFonts w:ascii="Times New Roman" w:hAnsi="Times New Roman"/>
-          <w:sz w:val="24"/>
-        </w:rPr>
-        <w:t xml:space="preserve"> </w:t>
-      </w:r>
-      <w:proofErr w:type="spellStart"/>
-      <w:r>
-        <w:rPr>
-          <w:rFonts w:ascii="Times New Roman" w:hAnsi="Times New Roman"/>
-          <w:sz w:val="24"/>
-        </w:rPr>
-        <w:t>ulang</w:t>
-      </w:r>
-      <w:proofErr w:type="spellEnd"/>
-      <w:r>
-        <w:rPr>
-          <w:rFonts w:ascii="Times New Roman" w:hAnsi="Times New Roman"/>
-          <w:sz w:val="24"/>
-        </w:rPr>
-        <w:t xml:space="preserve">. </w:t>
       </w:r>
       <w:bookmarkStart w:id="2" w:name="_GoBack"/>
       <w:bookmarkEnd w:id="2"/>
+      <w:proofErr w:type="spellStart"/>
+      <w:r>
+        <w:rPr>
+          <w:rFonts w:ascii="Times New Roman" w:hAnsi="Times New Roman"/>
+          <w:sz w:val="24"/>
+        </w:rPr>
+        <w:t>identifikasi</w:t>
+      </w:r>
+      <w:proofErr w:type="spellEnd"/>
+      <w:r>
+        <w:rPr>
+          <w:rFonts w:ascii="Times New Roman" w:hAnsi="Times New Roman"/>
+          <w:sz w:val="24"/>
+        </w:rPr>
+        <w:t xml:space="preserve"> </w:t>
+      </w:r>
+      <w:proofErr w:type="spellStart"/>
+      <w:r>
+        <w:rPr>
+          <w:rFonts w:ascii="Times New Roman" w:hAnsi="Times New Roman"/>
+          <w:sz w:val="24"/>
+        </w:rPr>
+        <w:t>ulang</w:t>
+      </w:r>
+      <w:proofErr w:type="spellEnd"/>
+      <w:r>
+        <w:rPr>
+          <w:rFonts w:ascii="Times New Roman" w:hAnsi="Times New Roman"/>
+          <w:sz w:val="24"/>
+        </w:rPr>
+        <w:t>.</w:t>
+      </w:r>
+    </w:p>
+    <w:p>
+      <w:pPr>
+        <w:spacing w:after="0" w:line="360" w:lineRule="auto"/>
+        <w:ind w:left="426" w:firstLine="1014"/>
+        <w:jc w:val="both"/>
+        <w:rPr>
+          <w:rFonts w:ascii="Times New Roman" w:hAnsi="Times New Roman"/>
+          <w:sz w:val="24"/>
+        </w:rPr>
+      </w:pPr>
     </w:p>
     <w:p>
       <w:pPr>
@@ -5059,6 +5054,7 @@
           <w:rFonts w:ascii="Times New Roman" w:hAnsi="Times New Roman"/>
           <w:sz w:val="24"/>
         </w:rPr>
+        <w:lastRenderedPageBreak/>
         <w:t>Menggambarkan</w:t>
       </w:r>
       <w:proofErr w:type="spellEnd"/>
@@ -5250,7 +5246,6 @@
           <w:rFonts w:ascii="Times New Roman" w:hAnsi="Times New Roman"/>
           <w:sz w:val="24"/>
         </w:rPr>
-        <w:lastRenderedPageBreak/>
         <w:t>Menggambarkan</w:t>
       </w:r>
       <w:proofErr w:type="spellEnd"/>
@@ -30959,7 +30954,7 @@
 </file>
 
 <file path=customXml/itemProps1.xml><?xml version="1.0" encoding="utf-8"?>
-<ds:datastoreItem xmlns:ds="http://schemas.openxmlformats.org/officeDocument/2006/customXml" ds:itemID="{0D6D3081-31D7-453F-AEFF-2C9291E62FDD}">
+<ds:datastoreItem xmlns:ds="http://schemas.openxmlformats.org/officeDocument/2006/customXml" ds:itemID="{305188B5-B928-4B35-B5AB-5EDF62D5879C}">
   <ds:schemaRefs>
     <ds:schemaRef ds:uri="http://schemas.openxmlformats.org/officeDocument/2006/bibliography"/>
   </ds:schemaRefs>

</xml_diff>

<commit_message>
Bab II bagian 2
</commit_message>
<xml_diff>
--- a/Makalah ETL.docx
+++ b/Makalah ETL.docx
@@ -5957,30 +5957,7 @@
           <w:rFonts w:ascii="Times New Roman" w:hAnsi="Times New Roman"/>
           <w:sz w:val="24"/>
         </w:rPr>
-        <w:t xml:space="preserve"> proses </w:t>
-      </w:r>
-      <w:r>
-        <w:rPr>
-          <w:rFonts w:ascii="Times New Roman" w:hAnsi="Times New Roman"/>
-          <w:sz w:val="24"/>
-        </w:rPr>
-        <w:t xml:space="preserve">yang </w:t>
-      </w:r>
-      <w:proofErr w:type="spellStart"/>
-      <w:r>
-        <w:rPr>
-          <w:rFonts w:ascii="Times New Roman" w:hAnsi="Times New Roman"/>
-          <w:sz w:val="24"/>
-        </w:rPr>
-        <w:t>baik</w:t>
-      </w:r>
-      <w:proofErr w:type="spellEnd"/>
-      <w:r>
-        <w:rPr>
-          <w:rFonts w:ascii="Times New Roman" w:hAnsi="Times New Roman"/>
-          <w:sz w:val="24"/>
-        </w:rPr>
-        <w:t xml:space="preserve"> </w:t>
+        <w:t xml:space="preserve"> ETL </w:t>
       </w:r>
       <w:proofErr w:type="spellStart"/>
       <w:r>
@@ -6004,7 +5981,7 @@
           <w:rFonts w:ascii="Times New Roman" w:hAnsi="Times New Roman"/>
           <w:sz w:val="24"/>
         </w:rPr>
-        <w:t>melindungi</w:t>
+        <w:t>meningkatkan</w:t>
       </w:r>
       <w:proofErr w:type="spellEnd"/>
       <w:r>
@@ -6075,22 +6052,6 @@
           <w:rFonts w:ascii="Times New Roman" w:hAnsi="Times New Roman"/>
           <w:sz w:val="24"/>
         </w:rPr>
-        <w:t xml:space="preserve"> </w:t>
-      </w:r>
-      <w:proofErr w:type="spellStart"/>
-      <w:r>
-        <w:rPr>
-          <w:rFonts w:ascii="Times New Roman" w:hAnsi="Times New Roman"/>
-          <w:sz w:val="24"/>
-        </w:rPr>
-        <w:t>peran</w:t>
-      </w:r>
-      <w:proofErr w:type="spellEnd"/>
-      <w:r>
-        <w:rPr>
-          <w:rFonts w:ascii="Times New Roman" w:hAnsi="Times New Roman"/>
-          <w:sz w:val="24"/>
-        </w:rPr>
         <w:t xml:space="preserve"> ETL </w:t>
       </w:r>
       <w:proofErr w:type="spellStart"/>
@@ -6585,6 +6546,29 @@
           <w:sz w:val="24"/>
         </w:rPr>
         <w:t>melindungi</w:t>
+      </w:r>
+      <w:proofErr w:type="spellEnd"/>
+      <w:r>
+        <w:rPr>
+          <w:rFonts w:ascii="Times New Roman" w:hAnsi="Times New Roman"/>
+          <w:sz w:val="24"/>
+        </w:rPr>
+        <w:t xml:space="preserve"> </w:t>
+      </w:r>
+      <w:r>
+        <w:rPr>
+          <w:rFonts w:ascii="Times New Roman" w:hAnsi="Times New Roman"/>
+          <w:sz w:val="24"/>
+        </w:rPr>
+        <w:t xml:space="preserve">dan </w:t>
+      </w:r>
+      <w:proofErr w:type="spellStart"/>
+      <w:r>
+        <w:rPr>
+          <w:rFonts w:ascii="Times New Roman" w:hAnsi="Times New Roman"/>
+          <w:sz w:val="24"/>
+        </w:rPr>
+        <w:t>meningkatkan</w:t>
       </w:r>
       <w:proofErr w:type="spellEnd"/>
       <w:r>
@@ -7004,17 +6988,2447 @@
         <w:jc w:val="both"/>
         <w:rPr>
           <w:rFonts w:ascii="Times New Roman" w:hAnsi="Times New Roman"/>
+          <w:sz w:val="24"/>
+        </w:rPr>
+      </w:pPr>
+      <w:r>
+        <w:rPr>
+          <w:rFonts w:ascii="Times New Roman" w:hAnsi="Times New Roman"/>
+          <w:sz w:val="24"/>
+        </w:rPr>
+        <w:t xml:space="preserve">ETL </w:t>
+      </w:r>
+      <w:proofErr w:type="spellStart"/>
+      <w:r>
+        <w:rPr>
+          <w:rFonts w:ascii="Times New Roman" w:hAnsi="Times New Roman"/>
+          <w:sz w:val="24"/>
+        </w:rPr>
+        <w:t>adalah</w:t>
+      </w:r>
+      <w:proofErr w:type="spellEnd"/>
+      <w:r>
+        <w:rPr>
+          <w:rFonts w:ascii="Times New Roman" w:hAnsi="Times New Roman"/>
+          <w:sz w:val="24"/>
+        </w:rPr>
+        <w:t xml:space="preserve"> </w:t>
+      </w:r>
+      <w:proofErr w:type="spellStart"/>
+      <w:r>
+        <w:rPr>
+          <w:rFonts w:ascii="Times New Roman" w:hAnsi="Times New Roman"/>
+          <w:sz w:val="24"/>
+        </w:rPr>
+        <w:t>sekumpulan</w:t>
+      </w:r>
+      <w:proofErr w:type="spellEnd"/>
+      <w:r>
+        <w:rPr>
+          <w:rFonts w:ascii="Times New Roman" w:hAnsi="Times New Roman"/>
+          <w:sz w:val="24"/>
+        </w:rPr>
+        <w:t xml:space="preserve"> proses yang </w:t>
+      </w:r>
+      <w:proofErr w:type="spellStart"/>
+      <w:r>
+        <w:rPr>
+          <w:rFonts w:ascii="Times New Roman" w:hAnsi="Times New Roman"/>
+          <w:sz w:val="24"/>
+        </w:rPr>
+        <w:t>harus</w:t>
+      </w:r>
+      <w:proofErr w:type="spellEnd"/>
+      <w:r>
+        <w:rPr>
+          <w:rFonts w:ascii="Times New Roman" w:hAnsi="Times New Roman"/>
+          <w:sz w:val="24"/>
+        </w:rPr>
+        <w:t xml:space="preserve"> </w:t>
+      </w:r>
+      <w:proofErr w:type="spellStart"/>
+      <w:r>
+        <w:rPr>
+          <w:rFonts w:ascii="Times New Roman" w:hAnsi="Times New Roman"/>
+          <w:sz w:val="24"/>
+        </w:rPr>
+        <w:t>dilalui</w:t>
+      </w:r>
+      <w:proofErr w:type="spellEnd"/>
+      <w:r>
+        <w:rPr>
+          <w:rFonts w:ascii="Times New Roman" w:hAnsi="Times New Roman"/>
+          <w:sz w:val="24"/>
+        </w:rPr>
+        <w:t xml:space="preserve"> </w:t>
+      </w:r>
+      <w:proofErr w:type="spellStart"/>
+      <w:r>
+        <w:rPr>
+          <w:rFonts w:ascii="Times New Roman" w:hAnsi="Times New Roman"/>
+          <w:sz w:val="24"/>
+        </w:rPr>
+        <w:t>dalam</w:t>
+      </w:r>
+      <w:proofErr w:type="spellEnd"/>
+      <w:r>
+        <w:rPr>
+          <w:rFonts w:ascii="Times New Roman" w:hAnsi="Times New Roman"/>
+          <w:sz w:val="24"/>
+        </w:rPr>
+        <w:t xml:space="preserve"> </w:t>
+      </w:r>
+      <w:proofErr w:type="spellStart"/>
+      <w:r>
+        <w:rPr>
+          <w:rFonts w:ascii="Times New Roman" w:hAnsi="Times New Roman"/>
+          <w:sz w:val="24"/>
+        </w:rPr>
+        <w:t>pembentukan</w:t>
+      </w:r>
+      <w:proofErr w:type="spellEnd"/>
+      <w:r>
+        <w:rPr>
+          <w:rFonts w:ascii="Times New Roman" w:hAnsi="Times New Roman"/>
+          <w:sz w:val="24"/>
+        </w:rPr>
+        <w:t xml:space="preserve"> data warehouse. </w:t>
+      </w:r>
+      <w:proofErr w:type="spellStart"/>
+      <w:r>
+        <w:rPr>
+          <w:rFonts w:ascii="Times New Roman" w:hAnsi="Times New Roman"/>
+          <w:sz w:val="24"/>
+        </w:rPr>
+        <w:t>Tujuan</w:t>
+      </w:r>
+      <w:proofErr w:type="spellEnd"/>
+      <w:r>
+        <w:rPr>
+          <w:rFonts w:ascii="Times New Roman" w:hAnsi="Times New Roman"/>
+          <w:sz w:val="24"/>
+        </w:rPr>
+        <w:t xml:space="preserve"> ETL </w:t>
+      </w:r>
+      <w:proofErr w:type="spellStart"/>
+      <w:r>
+        <w:rPr>
+          <w:rFonts w:ascii="Times New Roman" w:hAnsi="Times New Roman"/>
+          <w:sz w:val="24"/>
+        </w:rPr>
+        <w:t>adalah</w:t>
+      </w:r>
+      <w:proofErr w:type="spellEnd"/>
+      <w:r>
+        <w:rPr>
+          <w:rFonts w:ascii="Times New Roman" w:hAnsi="Times New Roman"/>
+          <w:sz w:val="24"/>
+        </w:rPr>
+        <w:t xml:space="preserve"> </w:t>
+      </w:r>
+      <w:proofErr w:type="spellStart"/>
+      <w:r>
+        <w:rPr>
+          <w:rFonts w:ascii="Times New Roman" w:hAnsi="Times New Roman"/>
+          <w:sz w:val="24"/>
+        </w:rPr>
+        <w:t>mengumpulkan</w:t>
+      </w:r>
+      <w:proofErr w:type="spellEnd"/>
+      <w:r>
+        <w:rPr>
+          <w:rFonts w:ascii="Times New Roman" w:hAnsi="Times New Roman"/>
+          <w:sz w:val="24"/>
+        </w:rPr>
+        <w:t xml:space="preserve">, </w:t>
+      </w:r>
+      <w:proofErr w:type="spellStart"/>
+      <w:r>
+        <w:rPr>
+          <w:rFonts w:ascii="Times New Roman" w:hAnsi="Times New Roman"/>
+          <w:sz w:val="24"/>
+        </w:rPr>
+        <w:t>menyaring</w:t>
+      </w:r>
+      <w:proofErr w:type="spellEnd"/>
+      <w:r>
+        <w:rPr>
+          <w:rFonts w:ascii="Times New Roman" w:hAnsi="Times New Roman"/>
+          <w:sz w:val="24"/>
+        </w:rPr>
+        <w:t xml:space="preserve">, </w:t>
+      </w:r>
+      <w:proofErr w:type="spellStart"/>
+      <w:r>
+        <w:rPr>
+          <w:rFonts w:ascii="Times New Roman" w:hAnsi="Times New Roman"/>
+          <w:sz w:val="24"/>
+        </w:rPr>
+        <w:t>mengolah</w:t>
+      </w:r>
+      <w:proofErr w:type="spellEnd"/>
+      <w:r>
+        <w:rPr>
+          <w:rFonts w:ascii="Times New Roman" w:hAnsi="Times New Roman"/>
+          <w:sz w:val="24"/>
+        </w:rPr>
+        <w:t xml:space="preserve"> dan </w:t>
+      </w:r>
+      <w:proofErr w:type="spellStart"/>
+      <w:r>
+        <w:rPr>
+          <w:rFonts w:ascii="Times New Roman" w:hAnsi="Times New Roman"/>
+          <w:sz w:val="24"/>
+        </w:rPr>
+        <w:t>menggabungkan</w:t>
+      </w:r>
+      <w:proofErr w:type="spellEnd"/>
+      <w:r>
+        <w:rPr>
+          <w:rFonts w:ascii="Times New Roman" w:hAnsi="Times New Roman"/>
+          <w:sz w:val="24"/>
+        </w:rPr>
+        <w:t xml:space="preserve"> data</w:t>
+      </w:r>
+      <w:r>
+        <w:rPr>
+          <w:rFonts w:ascii="Times New Roman" w:hAnsi="Times New Roman"/>
+          <w:sz w:val="24"/>
+        </w:rPr>
+        <w:t xml:space="preserve"> - </w:t>
+      </w:r>
+      <w:r>
+        <w:rPr>
+          <w:rFonts w:ascii="Times New Roman" w:hAnsi="Times New Roman"/>
+          <w:sz w:val="24"/>
+        </w:rPr>
+        <w:t xml:space="preserve">data yang </w:t>
+      </w:r>
+      <w:proofErr w:type="spellStart"/>
+      <w:r>
+        <w:rPr>
+          <w:rFonts w:ascii="Times New Roman" w:hAnsi="Times New Roman"/>
+          <w:sz w:val="24"/>
+        </w:rPr>
+        <w:t>relevan</w:t>
+      </w:r>
+      <w:proofErr w:type="spellEnd"/>
+      <w:r>
+        <w:rPr>
+          <w:rFonts w:ascii="Times New Roman" w:hAnsi="Times New Roman"/>
+          <w:sz w:val="24"/>
+        </w:rPr>
+        <w:t xml:space="preserve"> </w:t>
+      </w:r>
+      <w:proofErr w:type="spellStart"/>
+      <w:r>
+        <w:rPr>
+          <w:rFonts w:ascii="Times New Roman" w:hAnsi="Times New Roman"/>
+          <w:sz w:val="24"/>
+        </w:rPr>
+        <w:t>dari</w:t>
+      </w:r>
+      <w:proofErr w:type="spellEnd"/>
+      <w:r>
+        <w:rPr>
+          <w:rFonts w:ascii="Times New Roman" w:hAnsi="Times New Roman"/>
+          <w:sz w:val="24"/>
+        </w:rPr>
+        <w:t xml:space="preserve"> </w:t>
+      </w:r>
+      <w:proofErr w:type="spellStart"/>
+      <w:r>
+        <w:rPr>
+          <w:rFonts w:ascii="Times New Roman" w:hAnsi="Times New Roman"/>
+          <w:sz w:val="24"/>
+        </w:rPr>
+        <w:t>berbagai</w:t>
+      </w:r>
+      <w:proofErr w:type="spellEnd"/>
+      <w:r>
+        <w:rPr>
+          <w:rFonts w:ascii="Times New Roman" w:hAnsi="Times New Roman"/>
+          <w:sz w:val="24"/>
+        </w:rPr>
+        <w:t xml:space="preserve"> </w:t>
+      </w:r>
+      <w:proofErr w:type="spellStart"/>
+      <w:r>
+        <w:rPr>
+          <w:rFonts w:ascii="Times New Roman" w:hAnsi="Times New Roman"/>
+          <w:sz w:val="24"/>
+        </w:rPr>
+        <w:t>sumber</w:t>
+      </w:r>
+      <w:proofErr w:type="spellEnd"/>
+      <w:r>
+        <w:rPr>
+          <w:rFonts w:ascii="Times New Roman" w:hAnsi="Times New Roman"/>
+          <w:sz w:val="24"/>
+        </w:rPr>
+        <w:t xml:space="preserve"> </w:t>
+      </w:r>
+      <w:proofErr w:type="spellStart"/>
+      <w:r>
+        <w:rPr>
+          <w:rFonts w:ascii="Times New Roman" w:hAnsi="Times New Roman"/>
+          <w:sz w:val="24"/>
+        </w:rPr>
+        <w:t>untuk</w:t>
+      </w:r>
+      <w:proofErr w:type="spellEnd"/>
+      <w:r>
+        <w:rPr>
+          <w:rFonts w:ascii="Times New Roman" w:hAnsi="Times New Roman"/>
+          <w:sz w:val="24"/>
+        </w:rPr>
+        <w:t xml:space="preserve"> </w:t>
+      </w:r>
+      <w:proofErr w:type="spellStart"/>
+      <w:r>
+        <w:rPr>
+          <w:rFonts w:ascii="Times New Roman" w:hAnsi="Times New Roman"/>
+          <w:sz w:val="24"/>
+        </w:rPr>
+        <w:t>disimpan</w:t>
+      </w:r>
+      <w:proofErr w:type="spellEnd"/>
+      <w:r>
+        <w:rPr>
+          <w:rFonts w:ascii="Times New Roman" w:hAnsi="Times New Roman"/>
+          <w:sz w:val="24"/>
+        </w:rPr>
+        <w:t xml:space="preserve"> </w:t>
+      </w:r>
+      <w:proofErr w:type="spellStart"/>
+      <w:r>
+        <w:rPr>
+          <w:rFonts w:ascii="Times New Roman" w:hAnsi="Times New Roman"/>
+          <w:sz w:val="24"/>
+        </w:rPr>
+        <w:t>ke</w:t>
+      </w:r>
+      <w:proofErr w:type="spellEnd"/>
+      <w:r>
+        <w:rPr>
+          <w:rFonts w:ascii="Times New Roman" w:hAnsi="Times New Roman"/>
+          <w:sz w:val="24"/>
+        </w:rPr>
+        <w:t xml:space="preserve"> </w:t>
+      </w:r>
+      <w:proofErr w:type="spellStart"/>
+      <w:r>
+        <w:rPr>
+          <w:rFonts w:ascii="Times New Roman" w:hAnsi="Times New Roman"/>
+          <w:sz w:val="24"/>
+        </w:rPr>
+        <w:t>dalam</w:t>
+      </w:r>
+      <w:proofErr w:type="spellEnd"/>
+      <w:r>
+        <w:rPr>
+          <w:rFonts w:ascii="Times New Roman" w:hAnsi="Times New Roman"/>
+          <w:sz w:val="24"/>
+        </w:rPr>
+        <w:t xml:space="preserve"> data warehouse.</w:t>
+      </w:r>
+      <w:r>
+        <w:rPr>
+          <w:rFonts w:ascii="Times New Roman" w:hAnsi="Times New Roman"/>
+          <w:sz w:val="24"/>
+        </w:rPr>
+        <w:t xml:space="preserve"> </w:t>
+      </w:r>
+      <w:r>
+        <w:rPr>
+          <w:rFonts w:ascii="Times New Roman" w:hAnsi="Times New Roman"/>
+          <w:sz w:val="24"/>
+        </w:rPr>
+        <w:t>Proses ETL d</w:t>
+      </w:r>
+      <w:proofErr w:type="spellStart"/>
+      <w:r>
+        <w:rPr>
+          <w:rFonts w:ascii="Times New Roman" w:hAnsi="Times New Roman"/>
+          <w:sz w:val="24"/>
+        </w:rPr>
+        <w:t>apat</w:t>
+      </w:r>
+      <w:proofErr w:type="spellEnd"/>
+      <w:r>
+        <w:rPr>
+          <w:rFonts w:ascii="Times New Roman" w:hAnsi="Times New Roman"/>
+          <w:sz w:val="24"/>
+        </w:rPr>
+        <w:t xml:space="preserve"> </w:t>
+      </w:r>
+      <w:proofErr w:type="spellStart"/>
+      <w:r>
+        <w:rPr>
+          <w:rFonts w:ascii="Times New Roman" w:hAnsi="Times New Roman"/>
+          <w:sz w:val="24"/>
+        </w:rPr>
+        <w:t>didukung</w:t>
+      </w:r>
+      <w:proofErr w:type="spellEnd"/>
+      <w:r>
+        <w:rPr>
+          <w:rFonts w:ascii="Times New Roman" w:hAnsi="Times New Roman"/>
+          <w:sz w:val="24"/>
+        </w:rPr>
+        <w:t xml:space="preserve"> oleh </w:t>
+      </w:r>
+      <w:proofErr w:type="spellStart"/>
+      <w:r>
+        <w:rPr>
+          <w:rFonts w:ascii="Times New Roman" w:hAnsi="Times New Roman"/>
+          <w:sz w:val="24"/>
+        </w:rPr>
+        <w:t>alat</w:t>
+      </w:r>
+      <w:proofErr w:type="spellEnd"/>
+      <w:r>
+        <w:rPr>
+          <w:rFonts w:ascii="Times New Roman" w:hAnsi="Times New Roman"/>
+          <w:sz w:val="24"/>
+        </w:rPr>
+        <w:t xml:space="preserve"> </w:t>
+      </w:r>
+      <w:proofErr w:type="spellStart"/>
+      <w:r>
+        <w:rPr>
+          <w:rFonts w:ascii="Times New Roman" w:hAnsi="Times New Roman"/>
+          <w:sz w:val="24"/>
+        </w:rPr>
+        <w:t>integrasi</w:t>
+      </w:r>
+      <w:proofErr w:type="spellEnd"/>
+      <w:r>
+        <w:rPr>
+          <w:rFonts w:ascii="Times New Roman" w:hAnsi="Times New Roman"/>
+          <w:sz w:val="24"/>
+        </w:rPr>
+        <w:t xml:space="preserve"> data </w:t>
+      </w:r>
+      <w:proofErr w:type="spellStart"/>
+      <w:r>
+        <w:rPr>
+          <w:rFonts w:ascii="Times New Roman" w:hAnsi="Times New Roman"/>
+          <w:sz w:val="24"/>
+        </w:rPr>
+        <w:t>dengan</w:t>
+      </w:r>
+      <w:proofErr w:type="spellEnd"/>
+      <w:r>
+        <w:rPr>
+          <w:rFonts w:ascii="Times New Roman" w:hAnsi="Times New Roman"/>
+          <w:sz w:val="24"/>
+        </w:rPr>
+        <w:t xml:space="preserve"> Graphical User Interface (GUI), </w:t>
+      </w:r>
+      <w:proofErr w:type="spellStart"/>
+      <w:r>
+        <w:rPr>
+          <w:rFonts w:ascii="Times New Roman" w:hAnsi="Times New Roman"/>
+          <w:sz w:val="24"/>
+        </w:rPr>
+        <w:t>seperti</w:t>
+      </w:r>
+      <w:proofErr w:type="spellEnd"/>
+      <w:r>
+        <w:rPr>
+          <w:rFonts w:ascii="Times New Roman" w:hAnsi="Times New Roman"/>
+          <w:sz w:val="24"/>
+        </w:rPr>
+        <w:t xml:space="preserve"> Talend dan Pentaho.</w:t>
+      </w:r>
+    </w:p>
+    <w:p>
+      <w:pPr>
+        <w:pStyle w:val="ListParagraph"/>
+        <w:spacing w:after="0" w:line="360" w:lineRule="auto"/>
+        <w:ind w:left="1134" w:firstLine="720"/>
+        <w:jc w:val="both"/>
+        <w:rPr>
+          <w:rFonts w:ascii="Times New Roman" w:hAnsi="Times New Roman"/>
+          <w:sz w:val="24"/>
+        </w:rPr>
+      </w:pPr>
+      <w:proofErr w:type="spellStart"/>
+      <w:r>
+        <w:rPr>
+          <w:rFonts w:ascii="Times New Roman" w:hAnsi="Times New Roman"/>
+          <w:sz w:val="24"/>
+        </w:rPr>
+        <w:t>Namun</w:t>
+      </w:r>
+      <w:proofErr w:type="spellEnd"/>
+      <w:r>
+        <w:rPr>
+          <w:rFonts w:ascii="Times New Roman" w:hAnsi="Times New Roman"/>
+          <w:sz w:val="24"/>
+        </w:rPr>
+        <w:t xml:space="preserve">, </w:t>
+      </w:r>
+      <w:proofErr w:type="spellStart"/>
+      <w:r>
+        <w:rPr>
+          <w:rFonts w:ascii="Times New Roman" w:hAnsi="Times New Roman"/>
+          <w:sz w:val="24"/>
+        </w:rPr>
+        <w:t>alat</w:t>
+      </w:r>
+      <w:proofErr w:type="spellEnd"/>
+      <w:r>
+        <w:rPr>
+          <w:rFonts w:ascii="Times New Roman" w:hAnsi="Times New Roman"/>
+          <w:sz w:val="24"/>
+        </w:rPr>
+        <w:t xml:space="preserve"> </w:t>
+      </w:r>
+      <w:proofErr w:type="spellStart"/>
+      <w:r>
+        <w:rPr>
+          <w:rFonts w:ascii="Times New Roman" w:hAnsi="Times New Roman"/>
+          <w:sz w:val="24"/>
+        </w:rPr>
+        <w:t>berbasis</w:t>
+      </w:r>
+      <w:proofErr w:type="spellEnd"/>
+      <w:r>
+        <w:rPr>
+          <w:rFonts w:ascii="Times New Roman" w:hAnsi="Times New Roman"/>
+          <w:sz w:val="24"/>
+        </w:rPr>
+        <w:t xml:space="preserve"> GUI </w:t>
+      </w:r>
+      <w:proofErr w:type="spellStart"/>
+      <w:r>
+        <w:rPr>
+          <w:rFonts w:ascii="Times New Roman" w:hAnsi="Times New Roman"/>
+          <w:sz w:val="24"/>
+        </w:rPr>
+        <w:t>seringkali</w:t>
+      </w:r>
+      <w:proofErr w:type="spellEnd"/>
+      <w:r>
+        <w:rPr>
+          <w:rFonts w:ascii="Times New Roman" w:hAnsi="Times New Roman"/>
+          <w:sz w:val="24"/>
+        </w:rPr>
+        <w:t xml:space="preserve"> </w:t>
+      </w:r>
+      <w:proofErr w:type="spellStart"/>
+      <w:r>
+        <w:rPr>
+          <w:rFonts w:ascii="Times New Roman" w:hAnsi="Times New Roman"/>
+          <w:sz w:val="24"/>
+        </w:rPr>
+        <w:t>tidak</w:t>
+      </w:r>
+      <w:proofErr w:type="spellEnd"/>
+      <w:r>
+        <w:rPr>
+          <w:rFonts w:ascii="Times New Roman" w:hAnsi="Times New Roman"/>
+          <w:sz w:val="24"/>
+        </w:rPr>
+        <w:t xml:space="preserve"> </w:t>
+      </w:r>
+      <w:proofErr w:type="spellStart"/>
+      <w:r>
+        <w:rPr>
+          <w:rFonts w:ascii="Times New Roman" w:hAnsi="Times New Roman"/>
+          <w:sz w:val="24"/>
+        </w:rPr>
+        <w:t>cukup</w:t>
+      </w:r>
+      <w:proofErr w:type="spellEnd"/>
+      <w:r>
+        <w:rPr>
+          <w:rFonts w:ascii="Times New Roman" w:hAnsi="Times New Roman"/>
+          <w:sz w:val="24"/>
+        </w:rPr>
+        <w:t xml:space="preserve"> </w:t>
+      </w:r>
+      <w:proofErr w:type="spellStart"/>
+      <w:r>
+        <w:rPr>
+          <w:rFonts w:ascii="Times New Roman" w:hAnsi="Times New Roman"/>
+          <w:sz w:val="24"/>
+        </w:rPr>
+        <w:t>fleksibel</w:t>
+      </w:r>
+      <w:proofErr w:type="spellEnd"/>
+      <w:r>
+        <w:rPr>
+          <w:rFonts w:ascii="Times New Roman" w:hAnsi="Times New Roman"/>
+          <w:sz w:val="24"/>
+        </w:rPr>
+        <w:t xml:space="preserve"> </w:t>
+      </w:r>
+      <w:proofErr w:type="spellStart"/>
+      <w:r>
+        <w:rPr>
+          <w:rFonts w:ascii="Times New Roman" w:hAnsi="Times New Roman"/>
+          <w:sz w:val="24"/>
+        </w:rPr>
+        <w:t>untuk</w:t>
+      </w:r>
+      <w:proofErr w:type="spellEnd"/>
+      <w:r>
+        <w:rPr>
+          <w:rFonts w:ascii="Times New Roman" w:hAnsi="Times New Roman"/>
+          <w:sz w:val="24"/>
+        </w:rPr>
+        <w:t xml:space="preserve"> </w:t>
+      </w:r>
+      <w:proofErr w:type="spellStart"/>
+      <w:r>
+        <w:rPr>
+          <w:rFonts w:ascii="Times New Roman" w:hAnsi="Times New Roman"/>
+          <w:sz w:val="24"/>
+        </w:rPr>
+        <w:t>mengatasi</w:t>
+      </w:r>
+      <w:proofErr w:type="spellEnd"/>
+      <w:r>
+        <w:rPr>
+          <w:rFonts w:ascii="Times New Roman" w:hAnsi="Times New Roman"/>
+          <w:sz w:val="24"/>
+        </w:rPr>
+        <w:t xml:space="preserve"> </w:t>
+      </w:r>
+      <w:proofErr w:type="spellStart"/>
+      <w:r>
+        <w:rPr>
+          <w:rFonts w:ascii="Times New Roman" w:hAnsi="Times New Roman"/>
+          <w:sz w:val="24"/>
+        </w:rPr>
+        <w:t>persyaratan</w:t>
+      </w:r>
+      <w:proofErr w:type="spellEnd"/>
+      <w:r>
+        <w:rPr>
+          <w:rFonts w:ascii="Times New Roman" w:hAnsi="Times New Roman"/>
+          <w:sz w:val="24"/>
+        </w:rPr>
+        <w:t xml:space="preserve"> </w:t>
+      </w:r>
+      <w:proofErr w:type="spellStart"/>
+      <w:r>
+        <w:rPr>
+          <w:rFonts w:ascii="Times New Roman" w:hAnsi="Times New Roman"/>
+          <w:sz w:val="24"/>
+        </w:rPr>
+        <w:t>rumit</w:t>
+      </w:r>
+      <w:proofErr w:type="spellEnd"/>
+      <w:r>
+        <w:rPr>
+          <w:rFonts w:ascii="Times New Roman" w:hAnsi="Times New Roman"/>
+          <w:sz w:val="24"/>
+        </w:rPr>
+        <w:t xml:space="preserve"> </w:t>
+      </w:r>
+      <w:proofErr w:type="spellStart"/>
+      <w:r>
+        <w:rPr>
+          <w:rFonts w:ascii="Times New Roman" w:hAnsi="Times New Roman"/>
+          <w:sz w:val="24"/>
+        </w:rPr>
+        <w:t>dari</w:t>
+      </w:r>
+      <w:proofErr w:type="spellEnd"/>
+      <w:r>
+        <w:rPr>
+          <w:rFonts w:ascii="Times New Roman" w:hAnsi="Times New Roman"/>
+          <w:sz w:val="24"/>
+        </w:rPr>
+        <w:t xml:space="preserve"> </w:t>
+      </w:r>
+      <w:proofErr w:type="spellStart"/>
+      <w:r>
+        <w:rPr>
+          <w:rFonts w:ascii="Times New Roman" w:hAnsi="Times New Roman"/>
+          <w:sz w:val="24"/>
+        </w:rPr>
+        <w:t>operasi</w:t>
+      </w:r>
+      <w:proofErr w:type="spellEnd"/>
+      <w:r>
+        <w:rPr>
+          <w:rFonts w:ascii="Times New Roman" w:hAnsi="Times New Roman"/>
+          <w:sz w:val="24"/>
+        </w:rPr>
+        <w:t xml:space="preserve"> </w:t>
+      </w:r>
+      <w:proofErr w:type="spellStart"/>
+      <w:r>
+        <w:rPr>
+          <w:rFonts w:ascii="Times New Roman" w:hAnsi="Times New Roman"/>
+          <w:sz w:val="24"/>
+        </w:rPr>
+        <w:t>transformasi</w:t>
+      </w:r>
+      <w:proofErr w:type="spellEnd"/>
+      <w:r>
+        <w:rPr>
+          <w:rFonts w:ascii="Times New Roman" w:hAnsi="Times New Roman"/>
+          <w:sz w:val="24"/>
+        </w:rPr>
+        <w:t xml:space="preserve"> </w:t>
+      </w:r>
+      <w:proofErr w:type="spellStart"/>
+      <w:r>
+        <w:rPr>
+          <w:rFonts w:ascii="Times New Roman" w:hAnsi="Times New Roman"/>
+          <w:sz w:val="24"/>
+        </w:rPr>
+        <w:t>seperti</w:t>
+      </w:r>
+      <w:proofErr w:type="spellEnd"/>
+      <w:r>
+        <w:rPr>
+          <w:rFonts w:ascii="Times New Roman" w:hAnsi="Times New Roman"/>
+          <w:sz w:val="24"/>
+        </w:rPr>
+        <w:t xml:space="preserve"> </w:t>
+      </w:r>
+      <w:proofErr w:type="spellStart"/>
+      <w:r>
+        <w:rPr>
+          <w:rFonts w:ascii="Times New Roman" w:hAnsi="Times New Roman"/>
+          <w:sz w:val="24"/>
+        </w:rPr>
+        <w:t>melindungi</w:t>
+      </w:r>
+      <w:proofErr w:type="spellEnd"/>
+      <w:r>
+        <w:rPr>
+          <w:rFonts w:ascii="Times New Roman" w:hAnsi="Times New Roman"/>
+          <w:sz w:val="24"/>
+        </w:rPr>
+        <w:t xml:space="preserve"> dan </w:t>
+      </w:r>
+      <w:proofErr w:type="spellStart"/>
+      <w:r>
+        <w:rPr>
+          <w:rFonts w:ascii="Times New Roman" w:hAnsi="Times New Roman"/>
+          <w:sz w:val="24"/>
+        </w:rPr>
+        <w:t>meningkatkan</w:t>
+      </w:r>
+      <w:proofErr w:type="spellEnd"/>
+      <w:r>
+        <w:rPr>
+          <w:rFonts w:ascii="Times New Roman" w:hAnsi="Times New Roman"/>
+          <w:sz w:val="24"/>
+        </w:rPr>
+        <w:t xml:space="preserve"> </w:t>
+      </w:r>
+      <w:proofErr w:type="spellStart"/>
+      <w:r>
+        <w:rPr>
+          <w:rFonts w:ascii="Times New Roman" w:hAnsi="Times New Roman"/>
+          <w:sz w:val="24"/>
+        </w:rPr>
+        <w:t>ribuan</w:t>
+      </w:r>
+      <w:proofErr w:type="spellEnd"/>
+      <w:r>
+        <w:rPr>
+          <w:rFonts w:ascii="Times New Roman" w:hAnsi="Times New Roman"/>
+          <w:sz w:val="24"/>
+        </w:rPr>
+        <w:t xml:space="preserve"> data </w:t>
+      </w:r>
+      <w:proofErr w:type="spellStart"/>
+      <w:r>
+        <w:rPr>
+          <w:rFonts w:ascii="Times New Roman" w:hAnsi="Times New Roman"/>
+          <w:sz w:val="24"/>
+        </w:rPr>
+        <w:t>privasi</w:t>
+      </w:r>
+      <w:proofErr w:type="spellEnd"/>
+      <w:r>
+        <w:rPr>
+          <w:rFonts w:ascii="Times New Roman" w:hAnsi="Times New Roman"/>
+          <w:sz w:val="24"/>
+        </w:rPr>
+        <w:t xml:space="preserve"> pada </w:t>
+      </w:r>
+      <w:proofErr w:type="spellStart"/>
+      <w:r>
+        <w:rPr>
+          <w:rFonts w:ascii="Times New Roman" w:hAnsi="Times New Roman"/>
+          <w:sz w:val="24"/>
+        </w:rPr>
+        <w:t>pasien</w:t>
+      </w:r>
+      <w:proofErr w:type="spellEnd"/>
+      <w:r>
+        <w:rPr>
+          <w:rFonts w:ascii="Times New Roman" w:hAnsi="Times New Roman"/>
+          <w:sz w:val="24"/>
+        </w:rPr>
+        <w:t xml:space="preserve">. </w:t>
+      </w:r>
+      <w:proofErr w:type="spellStart"/>
+      <w:r>
+        <w:rPr>
+          <w:rFonts w:ascii="Times New Roman" w:hAnsi="Times New Roman"/>
+          <w:sz w:val="24"/>
+        </w:rPr>
+        <w:t>Untuk</w:t>
+      </w:r>
+      <w:proofErr w:type="spellEnd"/>
+      <w:r>
+        <w:rPr>
+          <w:rFonts w:ascii="Times New Roman" w:hAnsi="Times New Roman"/>
+          <w:sz w:val="24"/>
+        </w:rPr>
+        <w:t xml:space="preserve"> </w:t>
+      </w:r>
+      <w:proofErr w:type="spellStart"/>
+      <w:r>
+        <w:rPr>
+          <w:rFonts w:ascii="Times New Roman" w:hAnsi="Times New Roman"/>
+          <w:sz w:val="24"/>
+        </w:rPr>
+        <w:t>mengatasi</w:t>
+      </w:r>
+      <w:proofErr w:type="spellEnd"/>
+      <w:r>
+        <w:rPr>
+          <w:rFonts w:ascii="Times New Roman" w:hAnsi="Times New Roman"/>
+          <w:sz w:val="24"/>
+        </w:rPr>
+        <w:t xml:space="preserve"> </w:t>
+      </w:r>
+      <w:proofErr w:type="spellStart"/>
+      <w:r>
+        <w:rPr>
+          <w:rFonts w:ascii="Times New Roman" w:hAnsi="Times New Roman"/>
+          <w:sz w:val="24"/>
+        </w:rPr>
+        <w:t>persyaratan</w:t>
+      </w:r>
+      <w:proofErr w:type="spellEnd"/>
+      <w:r>
+        <w:rPr>
+          <w:rFonts w:ascii="Times New Roman" w:hAnsi="Times New Roman"/>
+          <w:sz w:val="24"/>
+        </w:rPr>
+        <w:t xml:space="preserve"> yang </w:t>
+      </w:r>
+      <w:proofErr w:type="spellStart"/>
+      <w:r>
+        <w:rPr>
+          <w:rFonts w:ascii="Times New Roman" w:hAnsi="Times New Roman"/>
+          <w:sz w:val="24"/>
+        </w:rPr>
+        <w:t>rumit</w:t>
+      </w:r>
+      <w:proofErr w:type="spellEnd"/>
+      <w:r>
+        <w:rPr>
+          <w:rFonts w:ascii="Times New Roman" w:hAnsi="Times New Roman"/>
+          <w:sz w:val="24"/>
+        </w:rPr>
+        <w:t xml:space="preserve"> </w:t>
+      </w:r>
+      <w:proofErr w:type="spellStart"/>
+      <w:r>
+        <w:rPr>
+          <w:rFonts w:ascii="Times New Roman" w:hAnsi="Times New Roman"/>
+          <w:sz w:val="24"/>
+        </w:rPr>
+        <w:t>itu</w:t>
+      </w:r>
+      <w:proofErr w:type="spellEnd"/>
+      <w:r>
+        <w:rPr>
+          <w:rFonts w:ascii="Times New Roman" w:hAnsi="Times New Roman"/>
+          <w:sz w:val="24"/>
+        </w:rPr>
+        <w:t xml:space="preserve">, </w:t>
+      </w:r>
+      <w:proofErr w:type="spellStart"/>
+      <w:r>
+        <w:rPr>
+          <w:rFonts w:ascii="Times New Roman" w:hAnsi="Times New Roman"/>
+          <w:sz w:val="24"/>
+        </w:rPr>
+        <w:t>terdapat</w:t>
+      </w:r>
+      <w:proofErr w:type="spellEnd"/>
+      <w:r>
+        <w:rPr>
+          <w:rFonts w:ascii="Times New Roman" w:hAnsi="Times New Roman"/>
+          <w:sz w:val="24"/>
+        </w:rPr>
+        <w:t xml:space="preserve"> </w:t>
+      </w:r>
+      <w:proofErr w:type="spellStart"/>
+      <w:r>
+        <w:rPr>
+          <w:rFonts w:ascii="Times New Roman" w:hAnsi="Times New Roman"/>
+          <w:sz w:val="24"/>
+        </w:rPr>
+        <w:t>pendekatan</w:t>
+      </w:r>
+      <w:proofErr w:type="spellEnd"/>
+      <w:r>
+        <w:rPr>
+          <w:rFonts w:ascii="Times New Roman" w:hAnsi="Times New Roman"/>
+          <w:sz w:val="24"/>
+        </w:rPr>
+        <w:t xml:space="preserve"> </w:t>
+      </w:r>
+      <w:proofErr w:type="spellStart"/>
+      <w:r>
+        <w:rPr>
+          <w:rFonts w:ascii="Times New Roman" w:hAnsi="Times New Roman"/>
+          <w:sz w:val="24"/>
+        </w:rPr>
+        <w:t>transformasi</w:t>
+      </w:r>
+      <w:proofErr w:type="spellEnd"/>
+      <w:r>
+        <w:rPr>
+          <w:rFonts w:ascii="Times New Roman" w:hAnsi="Times New Roman"/>
+          <w:sz w:val="24"/>
+        </w:rPr>
+        <w:t xml:space="preserve"> data yang </w:t>
+      </w:r>
+      <w:proofErr w:type="spellStart"/>
+      <w:r>
+        <w:rPr>
+          <w:rFonts w:ascii="Times New Roman" w:hAnsi="Times New Roman"/>
+          <w:sz w:val="24"/>
+        </w:rPr>
+        <w:t>disebut</w:t>
+      </w:r>
+      <w:proofErr w:type="spellEnd"/>
+      <w:r>
+        <w:rPr>
+          <w:rFonts w:ascii="Times New Roman" w:hAnsi="Times New Roman"/>
+          <w:sz w:val="24"/>
+        </w:rPr>
+        <w:t xml:space="preserve"> dynamic ETL (D-ETL) </w:t>
+      </w:r>
+      <w:r>
+        <w:rPr>
+          <w:rFonts w:ascii="Times New Roman" w:hAnsi="Times New Roman"/>
+          <w:sz w:val="24"/>
+        </w:rPr>
+        <w:t xml:space="preserve">yang </w:t>
+      </w:r>
+      <w:proofErr w:type="spellStart"/>
+      <w:r>
+        <w:rPr>
+          <w:rFonts w:ascii="Times New Roman" w:hAnsi="Times New Roman"/>
+          <w:sz w:val="24"/>
+        </w:rPr>
+        <w:t>mengotomatiskan</w:t>
+      </w:r>
+      <w:proofErr w:type="spellEnd"/>
+      <w:r>
+        <w:rPr>
+          <w:rFonts w:ascii="Times New Roman" w:hAnsi="Times New Roman"/>
+          <w:sz w:val="24"/>
+        </w:rPr>
+        <w:t xml:space="preserve"> </w:t>
+      </w:r>
+      <w:proofErr w:type="spellStart"/>
+      <w:r>
+        <w:rPr>
+          <w:rFonts w:ascii="Times New Roman" w:hAnsi="Times New Roman"/>
+          <w:sz w:val="24"/>
+        </w:rPr>
+        <w:t>bagian</w:t>
+      </w:r>
+      <w:proofErr w:type="spellEnd"/>
+      <w:r>
+        <w:rPr>
+          <w:rFonts w:ascii="Times New Roman" w:hAnsi="Times New Roman"/>
+          <w:sz w:val="24"/>
+        </w:rPr>
+        <w:t xml:space="preserve"> </w:t>
+      </w:r>
+      <w:proofErr w:type="spellStart"/>
+      <w:r>
+        <w:rPr>
+          <w:rFonts w:ascii="Times New Roman" w:hAnsi="Times New Roman"/>
+          <w:sz w:val="24"/>
+        </w:rPr>
+        <w:t>dari</w:t>
+      </w:r>
+      <w:proofErr w:type="spellEnd"/>
+      <w:r>
+        <w:rPr>
+          <w:rFonts w:ascii="Times New Roman" w:hAnsi="Times New Roman"/>
+          <w:sz w:val="24"/>
+        </w:rPr>
+        <w:t xml:space="preserve"> proses </w:t>
+      </w:r>
+      <w:proofErr w:type="spellStart"/>
+      <w:r>
+        <w:rPr>
+          <w:rFonts w:ascii="Times New Roman" w:hAnsi="Times New Roman"/>
+          <w:sz w:val="24"/>
+        </w:rPr>
+        <w:t>dengan</w:t>
+      </w:r>
+      <w:proofErr w:type="spellEnd"/>
+      <w:r>
+        <w:rPr>
+          <w:rFonts w:ascii="Times New Roman" w:hAnsi="Times New Roman"/>
+          <w:sz w:val="24"/>
+        </w:rPr>
+        <w:t xml:space="preserve"> </w:t>
+      </w:r>
+      <w:proofErr w:type="spellStart"/>
+      <w:r>
+        <w:rPr>
+          <w:rFonts w:ascii="Times New Roman" w:hAnsi="Times New Roman"/>
+          <w:sz w:val="24"/>
+        </w:rPr>
+        <w:t>menggunakan</w:t>
+      </w:r>
+      <w:proofErr w:type="spellEnd"/>
+      <w:r>
+        <w:rPr>
+          <w:rFonts w:ascii="Times New Roman" w:hAnsi="Times New Roman"/>
+          <w:sz w:val="24"/>
+        </w:rPr>
+        <w:t xml:space="preserve"> </w:t>
+      </w:r>
+      <w:proofErr w:type="spellStart"/>
+      <w:r>
+        <w:rPr>
+          <w:rFonts w:ascii="Times New Roman" w:hAnsi="Times New Roman"/>
+          <w:sz w:val="24"/>
+        </w:rPr>
+        <w:t>skalabel</w:t>
+      </w:r>
+      <w:proofErr w:type="spellEnd"/>
+      <w:r>
+        <w:rPr>
+          <w:rFonts w:ascii="Times New Roman" w:hAnsi="Times New Roman"/>
+          <w:sz w:val="24"/>
+        </w:rPr>
+        <w:t xml:space="preserve"> </w:t>
+      </w:r>
+      <w:proofErr w:type="spellStart"/>
+      <w:r>
+        <w:rPr>
+          <w:rFonts w:ascii="Times New Roman" w:hAnsi="Times New Roman"/>
+          <w:sz w:val="24"/>
+        </w:rPr>
+        <w:t>atau</w:t>
+      </w:r>
+      <w:proofErr w:type="spellEnd"/>
+      <w:r>
+        <w:rPr>
+          <w:rFonts w:ascii="Times New Roman" w:hAnsi="Times New Roman"/>
+          <w:sz w:val="24"/>
+        </w:rPr>
+        <w:t xml:space="preserve"> </w:t>
+      </w:r>
+      <w:proofErr w:type="spellStart"/>
+      <w:r>
+        <w:rPr>
+          <w:rFonts w:ascii="Times New Roman" w:hAnsi="Times New Roman"/>
+          <w:sz w:val="24"/>
+        </w:rPr>
+        <w:t>dapat</w:t>
+      </w:r>
+      <w:proofErr w:type="spellEnd"/>
+      <w:r>
+        <w:rPr>
+          <w:rFonts w:ascii="Times New Roman" w:hAnsi="Times New Roman"/>
+          <w:sz w:val="24"/>
+        </w:rPr>
+        <w:t xml:space="preserve"> </w:t>
+      </w:r>
+      <w:proofErr w:type="spellStart"/>
+      <w:r>
+        <w:rPr>
+          <w:rFonts w:ascii="Times New Roman" w:hAnsi="Times New Roman"/>
+          <w:sz w:val="24"/>
+        </w:rPr>
+        <w:t>digunakan</w:t>
+      </w:r>
+      <w:proofErr w:type="spellEnd"/>
+      <w:r>
+        <w:rPr>
+          <w:rFonts w:ascii="Times New Roman" w:hAnsi="Times New Roman"/>
+          <w:sz w:val="24"/>
+        </w:rPr>
+        <w:t xml:space="preserve"> </w:t>
+      </w:r>
+      <w:proofErr w:type="spellStart"/>
+      <w:r>
+        <w:rPr>
+          <w:rFonts w:ascii="Times New Roman" w:hAnsi="Times New Roman"/>
+          <w:sz w:val="24"/>
+        </w:rPr>
+        <w:t>kembali</w:t>
+      </w:r>
+      <w:proofErr w:type="spellEnd"/>
+      <w:r>
+        <w:rPr>
+          <w:rFonts w:ascii="Times New Roman" w:hAnsi="Times New Roman"/>
+          <w:sz w:val="24"/>
+        </w:rPr>
+        <w:t>.</w:t>
+      </w:r>
+    </w:p>
+    <w:p>
+      <w:pPr>
+        <w:pStyle w:val="ListParagraph"/>
+        <w:spacing w:after="0" w:line="360" w:lineRule="auto"/>
+        <w:ind w:left="1134" w:firstLine="720"/>
+        <w:jc w:val="both"/>
+        <w:rPr>
+          <w:rFonts w:ascii="Times New Roman" w:hAnsi="Times New Roman"/>
+          <w:sz w:val="24"/>
+        </w:rPr>
+      </w:pPr>
+      <w:r>
+        <w:rPr>
+          <w:noProof/>
+        </w:rPr>
+        <w:drawing>
+          <wp:anchor distT="0" distB="0" distL="114300" distR="114300" simplePos="0" relativeHeight="251665408" behindDoc="0" locked="0" layoutInCell="1" allowOverlap="1" wp14:anchorId="7119E9B5" wp14:editId="5C067841">
+            <wp:simplePos x="0" y="0"/>
+            <wp:positionH relativeFrom="margin">
+              <wp:posOffset>1968500</wp:posOffset>
+            </wp:positionH>
+            <wp:positionV relativeFrom="paragraph">
+              <wp:posOffset>241300</wp:posOffset>
+            </wp:positionV>
+            <wp:extent cx="1723390" cy="2419350"/>
+            <wp:effectExtent l="0" t="0" r="0" b="0"/>
+            <wp:wrapTopAndBottom/>
+            <wp:docPr id="7" name="Picture 7"/>
+            <wp:cNvGraphicFramePr>
+              <a:graphicFrameLocks xmlns:a="http://schemas.openxmlformats.org/drawingml/2006/main" noChangeAspect="1"/>
+            </wp:cNvGraphicFramePr>
+            <a:graphic xmlns:a="http://schemas.openxmlformats.org/drawingml/2006/main">
+              <a:graphicData uri="http://schemas.openxmlformats.org/drawingml/2006/picture">
+                <pic:pic xmlns:pic="http://schemas.openxmlformats.org/drawingml/2006/picture">
+                  <pic:nvPicPr>
+                    <pic:cNvPr id="0" name="Picture 1"/>
+                    <pic:cNvPicPr>
+                      <a:picLocks noChangeAspect="1" noChangeArrowheads="1"/>
+                    </pic:cNvPicPr>
+                  </pic:nvPicPr>
+                  <pic:blipFill>
+                    <a:blip r:embed="rId9" cstate="print">
+                      <a:extLst>
+                        <a:ext uri="{28A0092B-C50C-407E-A947-70E740481C1C}">
+                          <a14:useLocalDpi xmlns:a14="http://schemas.microsoft.com/office/drawing/2010/main" val="0"/>
+                        </a:ext>
+                      </a:extLst>
+                    </a:blip>
+                    <a:srcRect/>
+                    <a:stretch>
+                      <a:fillRect/>
+                    </a:stretch>
+                  </pic:blipFill>
+                  <pic:spPr bwMode="auto">
+                    <a:xfrm>
+                      <a:off x="0" y="0"/>
+                      <a:ext cx="1723390" cy="2419350"/>
+                    </a:xfrm>
+                    <a:prstGeom prst="rect">
+                      <a:avLst/>
+                    </a:prstGeom>
+                    <a:noFill/>
+                    <a:ln>
+                      <a:noFill/>
+                    </a:ln>
+                  </pic:spPr>
+                </pic:pic>
+              </a:graphicData>
+            </a:graphic>
+            <wp14:sizeRelH relativeFrom="page">
+              <wp14:pctWidth>0</wp14:pctWidth>
+            </wp14:sizeRelH>
+            <wp14:sizeRelV relativeFrom="page">
+              <wp14:pctHeight>0</wp14:pctHeight>
+            </wp14:sizeRelV>
+          </wp:anchor>
+        </w:drawing>
+      </w:r>
+    </w:p>
+    <w:p>
+      <w:pPr>
+        <w:pStyle w:val="ListParagraph"/>
+        <w:spacing w:after="0" w:line="360" w:lineRule="auto"/>
+        <w:ind w:left="2160" w:firstLine="720"/>
+        <w:rPr>
+          <w:rFonts w:ascii="Times New Roman" w:hAnsi="Times New Roman"/>
+          <w:sz w:val="24"/>
+        </w:rPr>
+      </w:pPr>
+      <w:r>
+        <w:rPr>
+          <w:rFonts w:ascii="Times New Roman" w:hAnsi="Times New Roman"/>
+          <w:sz w:val="24"/>
+        </w:rPr>
+        <w:t xml:space="preserve">Gambar 1 </w:t>
+      </w:r>
+      <w:proofErr w:type="spellStart"/>
+      <w:r>
+        <w:rPr>
+          <w:rFonts w:ascii="Times New Roman" w:hAnsi="Times New Roman"/>
+          <w:sz w:val="24"/>
+        </w:rPr>
+        <w:t>alur</w:t>
+      </w:r>
+      <w:proofErr w:type="spellEnd"/>
+      <w:r>
+        <w:rPr>
+          <w:rFonts w:ascii="Times New Roman" w:hAnsi="Times New Roman"/>
+          <w:sz w:val="24"/>
+        </w:rPr>
+        <w:t xml:space="preserve"> </w:t>
+      </w:r>
+      <w:proofErr w:type="spellStart"/>
+      <w:r>
+        <w:rPr>
+          <w:rFonts w:ascii="Times New Roman" w:hAnsi="Times New Roman"/>
+          <w:sz w:val="24"/>
+        </w:rPr>
+        <w:t>pendekatan</w:t>
+      </w:r>
+      <w:proofErr w:type="spellEnd"/>
+      <w:r>
+        <w:rPr>
+          <w:rFonts w:ascii="Times New Roman" w:hAnsi="Times New Roman"/>
+          <w:sz w:val="24"/>
+        </w:rPr>
+        <w:t xml:space="preserve"> D-ETL</w:t>
+      </w:r>
+    </w:p>
+    <w:p>
+      <w:pPr>
+        <w:spacing w:after="0" w:line="360" w:lineRule="auto"/>
+        <w:jc w:val="both"/>
+        <w:rPr>
+          <w:rFonts w:ascii="Times New Roman" w:hAnsi="Times New Roman"/>
+          <w:sz w:val="24"/>
+        </w:rPr>
+      </w:pPr>
+    </w:p>
+    <w:p>
+      <w:pPr>
+        <w:pStyle w:val="ListParagraph"/>
+        <w:spacing w:after="0" w:line="360" w:lineRule="auto"/>
+        <w:ind w:left="1134" w:firstLine="720"/>
+        <w:jc w:val="both"/>
+        <w:rPr>
+          <w:rFonts w:ascii="Times New Roman" w:hAnsi="Times New Roman"/>
+          <w:sz w:val="24"/>
+        </w:rPr>
+      </w:pPr>
+      <w:proofErr w:type="spellStart"/>
+      <w:r>
+        <w:rPr>
+          <w:rFonts w:ascii="Times New Roman" w:hAnsi="Times New Roman"/>
+          <w:sz w:val="24"/>
+        </w:rPr>
+        <w:lastRenderedPageBreak/>
+        <w:t>Dokumen</w:t>
+      </w:r>
+      <w:proofErr w:type="spellEnd"/>
+      <w:r>
+        <w:rPr>
+          <w:rFonts w:ascii="Times New Roman" w:hAnsi="Times New Roman"/>
+          <w:sz w:val="24"/>
+        </w:rPr>
+        <w:t xml:space="preserve"> </w:t>
+      </w:r>
+      <w:proofErr w:type="spellStart"/>
+      <w:r>
+        <w:rPr>
+          <w:rFonts w:ascii="Times New Roman" w:hAnsi="Times New Roman"/>
+          <w:sz w:val="24"/>
+        </w:rPr>
+        <w:t>spesifikasi</w:t>
+      </w:r>
+      <w:proofErr w:type="spellEnd"/>
+      <w:r>
+        <w:rPr>
+          <w:rFonts w:ascii="Times New Roman" w:hAnsi="Times New Roman"/>
+          <w:sz w:val="24"/>
+        </w:rPr>
+        <w:t xml:space="preserve"> </w:t>
+      </w:r>
+      <w:r>
+        <w:rPr>
+          <w:rFonts w:ascii="Times New Roman" w:hAnsi="Times New Roman"/>
+          <w:sz w:val="24"/>
+        </w:rPr>
+        <w:t>D-</w:t>
+      </w:r>
+      <w:r>
+        <w:rPr>
+          <w:rFonts w:ascii="Times New Roman" w:hAnsi="Times New Roman"/>
+          <w:sz w:val="24"/>
+        </w:rPr>
+        <w:t xml:space="preserve">ETL </w:t>
+      </w:r>
+      <w:proofErr w:type="spellStart"/>
+      <w:r>
+        <w:rPr>
+          <w:rFonts w:ascii="Times New Roman" w:hAnsi="Times New Roman"/>
+          <w:sz w:val="24"/>
+        </w:rPr>
+        <w:t>dibuat</w:t>
+      </w:r>
+      <w:proofErr w:type="spellEnd"/>
+      <w:r>
+        <w:rPr>
+          <w:rFonts w:ascii="Times New Roman" w:hAnsi="Times New Roman"/>
+          <w:sz w:val="24"/>
+        </w:rPr>
+        <w:t xml:space="preserve"> oleh </w:t>
+      </w:r>
+      <w:proofErr w:type="spellStart"/>
+      <w:r>
+        <w:rPr>
+          <w:rFonts w:ascii="Times New Roman" w:hAnsi="Times New Roman"/>
+          <w:sz w:val="24"/>
+        </w:rPr>
+        <w:t>satu</w:t>
+      </w:r>
+      <w:proofErr w:type="spellEnd"/>
+      <w:r>
+        <w:rPr>
+          <w:rFonts w:ascii="Times New Roman" w:hAnsi="Times New Roman"/>
+          <w:sz w:val="24"/>
+        </w:rPr>
+        <w:t xml:space="preserve"> </w:t>
+      </w:r>
+      <w:proofErr w:type="spellStart"/>
+      <w:r>
+        <w:rPr>
+          <w:rFonts w:ascii="Times New Roman" w:hAnsi="Times New Roman"/>
+          <w:sz w:val="24"/>
+        </w:rPr>
+        <w:t>atau</w:t>
+      </w:r>
+      <w:proofErr w:type="spellEnd"/>
+      <w:r>
+        <w:rPr>
+          <w:rFonts w:ascii="Times New Roman" w:hAnsi="Times New Roman"/>
+          <w:sz w:val="24"/>
+        </w:rPr>
+        <w:t xml:space="preserve"> </w:t>
+      </w:r>
+      <w:proofErr w:type="spellStart"/>
+      <w:r>
+        <w:rPr>
+          <w:rFonts w:ascii="Times New Roman" w:hAnsi="Times New Roman"/>
+          <w:sz w:val="24"/>
+        </w:rPr>
+        <w:t>lebih</w:t>
+      </w:r>
+      <w:proofErr w:type="spellEnd"/>
+      <w:r>
+        <w:rPr>
+          <w:rFonts w:ascii="Times New Roman" w:hAnsi="Times New Roman"/>
+          <w:sz w:val="24"/>
+        </w:rPr>
+        <w:t xml:space="preserve"> </w:t>
+      </w:r>
+      <w:proofErr w:type="spellStart"/>
+      <w:r>
+        <w:rPr>
+          <w:rFonts w:ascii="Times New Roman" w:hAnsi="Times New Roman"/>
+          <w:sz w:val="24"/>
+        </w:rPr>
+        <w:t>pakar</w:t>
+      </w:r>
+      <w:proofErr w:type="spellEnd"/>
+      <w:r>
+        <w:rPr>
+          <w:rFonts w:ascii="Times New Roman" w:hAnsi="Times New Roman"/>
+          <w:sz w:val="24"/>
+        </w:rPr>
+        <w:t xml:space="preserve"> domain</w:t>
+      </w:r>
+      <w:r>
+        <w:rPr>
+          <w:rFonts w:ascii="Times New Roman" w:hAnsi="Times New Roman"/>
+          <w:sz w:val="24"/>
+        </w:rPr>
+        <w:t xml:space="preserve"> </w:t>
+      </w:r>
+      <w:r>
+        <w:rPr>
+          <w:rFonts w:ascii="Times New Roman" w:hAnsi="Times New Roman"/>
+          <w:sz w:val="24"/>
+        </w:rPr>
+        <w:t xml:space="preserve">data </w:t>
+      </w:r>
+      <w:proofErr w:type="spellStart"/>
+      <w:r>
+        <w:rPr>
+          <w:rFonts w:ascii="Times New Roman" w:hAnsi="Times New Roman"/>
+          <w:sz w:val="24"/>
+        </w:rPr>
+        <w:t>kesehatan</w:t>
+      </w:r>
+      <w:proofErr w:type="spellEnd"/>
+      <w:r>
+        <w:rPr>
+          <w:rFonts w:ascii="Times New Roman" w:hAnsi="Times New Roman"/>
+          <w:sz w:val="24"/>
+        </w:rPr>
+        <w:t xml:space="preserve"> yang </w:t>
+      </w:r>
+      <w:proofErr w:type="spellStart"/>
+      <w:r>
+        <w:rPr>
+          <w:rFonts w:ascii="Times New Roman" w:hAnsi="Times New Roman"/>
+          <w:sz w:val="24"/>
+        </w:rPr>
+        <w:t>memiliki</w:t>
+      </w:r>
+      <w:proofErr w:type="spellEnd"/>
+      <w:r>
+        <w:rPr>
+          <w:rFonts w:ascii="Times New Roman" w:hAnsi="Times New Roman"/>
+          <w:sz w:val="24"/>
+        </w:rPr>
+        <w:t xml:space="preserve"> </w:t>
+      </w:r>
+      <w:proofErr w:type="spellStart"/>
+      <w:r>
+        <w:rPr>
+          <w:rFonts w:ascii="Times New Roman" w:hAnsi="Times New Roman"/>
+          <w:sz w:val="24"/>
+        </w:rPr>
+        <w:t>pengetahuan</w:t>
+      </w:r>
+      <w:proofErr w:type="spellEnd"/>
+      <w:r>
+        <w:rPr>
+          <w:rFonts w:ascii="Times New Roman" w:hAnsi="Times New Roman"/>
+          <w:sz w:val="24"/>
+        </w:rPr>
+        <w:t xml:space="preserve"> </w:t>
+      </w:r>
+      <w:proofErr w:type="spellStart"/>
+      <w:r>
+        <w:rPr>
+          <w:rFonts w:ascii="Times New Roman" w:hAnsi="Times New Roman"/>
+          <w:sz w:val="24"/>
+        </w:rPr>
+        <w:t>luas</w:t>
+      </w:r>
+      <w:proofErr w:type="spellEnd"/>
+      <w:r>
+        <w:rPr>
+          <w:rFonts w:ascii="Times New Roman" w:hAnsi="Times New Roman"/>
+          <w:sz w:val="24"/>
+        </w:rPr>
+        <w:t xml:space="preserve"> </w:t>
+      </w:r>
+      <w:proofErr w:type="spellStart"/>
+      <w:r>
+        <w:rPr>
+          <w:rFonts w:ascii="Times New Roman" w:hAnsi="Times New Roman"/>
+          <w:sz w:val="24"/>
+        </w:rPr>
+        <w:t>tentang</w:t>
+      </w:r>
+      <w:proofErr w:type="spellEnd"/>
+      <w:r>
+        <w:rPr>
+          <w:rFonts w:ascii="Times New Roman" w:hAnsi="Times New Roman"/>
+          <w:sz w:val="24"/>
+        </w:rPr>
+        <w:t xml:space="preserve"> </w:t>
+      </w:r>
+      <w:proofErr w:type="spellStart"/>
+      <w:r>
+        <w:rPr>
+          <w:rFonts w:ascii="Times New Roman" w:hAnsi="Times New Roman"/>
+          <w:sz w:val="24"/>
+        </w:rPr>
+        <w:t>skema</w:t>
+      </w:r>
+      <w:proofErr w:type="spellEnd"/>
+      <w:r>
+        <w:rPr>
+          <w:rFonts w:ascii="Times New Roman" w:hAnsi="Times New Roman"/>
+          <w:sz w:val="24"/>
+        </w:rPr>
+        <w:t xml:space="preserve"> </w:t>
+      </w:r>
+      <w:proofErr w:type="spellStart"/>
+      <w:r>
+        <w:rPr>
+          <w:rFonts w:ascii="Times New Roman" w:hAnsi="Times New Roman"/>
+          <w:sz w:val="24"/>
+        </w:rPr>
+        <w:t>sumber</w:t>
+      </w:r>
+      <w:proofErr w:type="spellEnd"/>
+      <w:r>
+        <w:rPr>
+          <w:rFonts w:ascii="Times New Roman" w:hAnsi="Times New Roman"/>
+          <w:sz w:val="24"/>
+        </w:rPr>
+        <w:t xml:space="preserve"> dan target.</w:t>
+      </w:r>
+      <w:r>
+        <w:rPr>
+          <w:rFonts w:ascii="Times New Roman" w:hAnsi="Times New Roman"/>
+          <w:sz w:val="24"/>
+        </w:rPr>
+        <w:t xml:space="preserve"> </w:t>
+      </w:r>
+      <w:proofErr w:type="spellStart"/>
+      <w:r>
+        <w:rPr>
+          <w:rFonts w:ascii="Times New Roman" w:hAnsi="Times New Roman"/>
+          <w:sz w:val="24"/>
+        </w:rPr>
+        <w:t>Selanjutnya</w:t>
+      </w:r>
+      <w:proofErr w:type="spellEnd"/>
+      <w:r>
+        <w:rPr>
+          <w:rFonts w:ascii="Times New Roman" w:hAnsi="Times New Roman"/>
+          <w:sz w:val="24"/>
+        </w:rPr>
+        <w:t xml:space="preserve"> </w:t>
+      </w:r>
+      <w:proofErr w:type="spellStart"/>
+      <w:r>
+        <w:rPr>
+          <w:rFonts w:ascii="Times New Roman" w:hAnsi="Times New Roman"/>
+          <w:sz w:val="24"/>
+        </w:rPr>
+        <w:t>dilakukan</w:t>
+      </w:r>
+      <w:proofErr w:type="spellEnd"/>
+      <w:r>
+        <w:rPr>
+          <w:rFonts w:ascii="Times New Roman" w:hAnsi="Times New Roman"/>
+          <w:sz w:val="24"/>
+        </w:rPr>
+        <w:t xml:space="preserve"> </w:t>
+      </w:r>
+      <w:proofErr w:type="spellStart"/>
+      <w:r>
+        <w:rPr>
+          <w:rFonts w:ascii="Times New Roman" w:hAnsi="Times New Roman"/>
+          <w:sz w:val="24"/>
+        </w:rPr>
+        <w:t>ekstraksi</w:t>
+      </w:r>
+      <w:proofErr w:type="spellEnd"/>
+      <w:r>
+        <w:rPr>
+          <w:rFonts w:ascii="Times New Roman" w:hAnsi="Times New Roman"/>
+          <w:sz w:val="24"/>
+        </w:rPr>
+        <w:t xml:space="preserve"> data, </w:t>
+      </w:r>
+      <w:proofErr w:type="spellStart"/>
+      <w:r>
+        <w:rPr>
+          <w:rFonts w:ascii="Times New Roman" w:hAnsi="Times New Roman"/>
+          <w:sz w:val="24"/>
+        </w:rPr>
+        <w:t>elemen</w:t>
+      </w:r>
+      <w:proofErr w:type="spellEnd"/>
+      <w:r>
+        <w:rPr>
+          <w:rFonts w:ascii="Times New Roman" w:hAnsi="Times New Roman"/>
+          <w:sz w:val="24"/>
+        </w:rPr>
+        <w:t xml:space="preserve"> data yang </w:t>
+      </w:r>
+      <w:proofErr w:type="spellStart"/>
+      <w:r>
+        <w:rPr>
+          <w:rFonts w:ascii="Times New Roman" w:hAnsi="Times New Roman"/>
+          <w:sz w:val="24"/>
+        </w:rPr>
+        <w:t>diperlukan</w:t>
+      </w:r>
+      <w:proofErr w:type="spellEnd"/>
+      <w:r>
+        <w:rPr>
+          <w:rFonts w:ascii="Times New Roman" w:hAnsi="Times New Roman"/>
+          <w:sz w:val="24"/>
+        </w:rPr>
+        <w:t xml:space="preserve"> </w:t>
+      </w:r>
+      <w:proofErr w:type="spellStart"/>
+      <w:r>
+        <w:rPr>
+          <w:rFonts w:ascii="Times New Roman" w:hAnsi="Times New Roman"/>
+          <w:sz w:val="24"/>
+        </w:rPr>
+        <w:t>dari</w:t>
+      </w:r>
+      <w:proofErr w:type="spellEnd"/>
+      <w:r>
+        <w:rPr>
+          <w:rFonts w:ascii="Times New Roman" w:hAnsi="Times New Roman"/>
+          <w:sz w:val="24"/>
+        </w:rPr>
+        <w:t xml:space="preserve"> </w:t>
+      </w:r>
+      <w:proofErr w:type="spellStart"/>
+      <w:r>
+        <w:rPr>
+          <w:rFonts w:ascii="Times New Roman" w:hAnsi="Times New Roman"/>
+          <w:sz w:val="24"/>
+        </w:rPr>
+        <w:t>sistem</w:t>
+      </w:r>
+      <w:proofErr w:type="spellEnd"/>
+      <w:r>
+        <w:rPr>
+          <w:rFonts w:ascii="Times New Roman" w:hAnsi="Times New Roman"/>
+          <w:sz w:val="24"/>
+        </w:rPr>
+        <w:t xml:space="preserve"> </w:t>
+      </w:r>
+      <w:proofErr w:type="spellStart"/>
+      <w:r>
+        <w:rPr>
+          <w:rFonts w:ascii="Times New Roman" w:hAnsi="Times New Roman"/>
+          <w:sz w:val="24"/>
+        </w:rPr>
+        <w:t>sumber</w:t>
+      </w:r>
+      <w:proofErr w:type="spellEnd"/>
+      <w:r>
+        <w:rPr>
+          <w:rFonts w:ascii="Times New Roman" w:hAnsi="Times New Roman"/>
+          <w:sz w:val="24"/>
+        </w:rPr>
+        <w:t xml:space="preserve"> </w:t>
+      </w:r>
+      <w:proofErr w:type="spellStart"/>
+      <w:r>
+        <w:rPr>
+          <w:rFonts w:ascii="Times New Roman" w:hAnsi="Times New Roman"/>
+          <w:sz w:val="24"/>
+        </w:rPr>
+        <w:t>diekstraksi</w:t>
+      </w:r>
+      <w:proofErr w:type="spellEnd"/>
+      <w:r>
+        <w:rPr>
+          <w:rFonts w:ascii="Times New Roman" w:hAnsi="Times New Roman"/>
+          <w:sz w:val="24"/>
+        </w:rPr>
+        <w:t xml:space="preserve"> </w:t>
+      </w:r>
+      <w:proofErr w:type="spellStart"/>
+      <w:r>
+        <w:rPr>
+          <w:rFonts w:ascii="Times New Roman" w:hAnsi="Times New Roman"/>
+          <w:sz w:val="24"/>
+        </w:rPr>
+        <w:t>ke</w:t>
+      </w:r>
+      <w:proofErr w:type="spellEnd"/>
+      <w:r>
+        <w:rPr>
+          <w:rFonts w:ascii="Times New Roman" w:hAnsi="Times New Roman"/>
+          <w:sz w:val="24"/>
+        </w:rPr>
+        <w:t xml:space="preserve"> </w:t>
+      </w:r>
+      <w:proofErr w:type="spellStart"/>
+      <w:r>
+        <w:rPr>
+          <w:rFonts w:ascii="Times New Roman" w:hAnsi="Times New Roman"/>
+          <w:sz w:val="24"/>
+        </w:rPr>
+        <w:t>penyimpanan</w:t>
+      </w:r>
+      <w:proofErr w:type="spellEnd"/>
+      <w:r>
+        <w:rPr>
+          <w:rFonts w:ascii="Times New Roman" w:hAnsi="Times New Roman"/>
+          <w:sz w:val="24"/>
+        </w:rPr>
+        <w:t xml:space="preserve"> data</w:t>
+      </w:r>
+      <w:r>
+        <w:rPr>
+          <w:rFonts w:ascii="Times New Roman" w:hAnsi="Times New Roman"/>
+          <w:sz w:val="24"/>
+        </w:rPr>
+        <w:t xml:space="preserve"> </w:t>
+      </w:r>
+      <w:proofErr w:type="spellStart"/>
+      <w:r>
+        <w:rPr>
+          <w:rFonts w:ascii="Times New Roman" w:hAnsi="Times New Roman"/>
+          <w:sz w:val="24"/>
+        </w:rPr>
+        <w:t>sementara</w:t>
+      </w:r>
+      <w:proofErr w:type="spellEnd"/>
+      <w:r>
+        <w:rPr>
+          <w:rFonts w:ascii="Times New Roman" w:hAnsi="Times New Roman"/>
+          <w:sz w:val="24"/>
+        </w:rPr>
+        <w:t xml:space="preserve"> </w:t>
+      </w:r>
+      <w:proofErr w:type="spellStart"/>
+      <w:r>
+        <w:rPr>
+          <w:rFonts w:ascii="Times New Roman" w:hAnsi="Times New Roman"/>
+          <w:sz w:val="24"/>
+        </w:rPr>
+        <w:t>dari</w:t>
+      </w:r>
+      <w:proofErr w:type="spellEnd"/>
+      <w:r>
+        <w:rPr>
+          <w:rFonts w:ascii="Times New Roman" w:hAnsi="Times New Roman"/>
+          <w:sz w:val="24"/>
+        </w:rPr>
+        <w:t xml:space="preserve"> mana </w:t>
+      </w:r>
+      <w:proofErr w:type="spellStart"/>
+      <w:r>
+        <w:rPr>
+          <w:rFonts w:ascii="Times New Roman" w:hAnsi="Times New Roman"/>
+          <w:sz w:val="24"/>
+        </w:rPr>
+        <w:t>elemen</w:t>
+      </w:r>
+      <w:proofErr w:type="spellEnd"/>
+      <w:r>
+        <w:rPr>
+          <w:rFonts w:ascii="Times New Roman" w:hAnsi="Times New Roman"/>
+          <w:sz w:val="24"/>
+        </w:rPr>
+        <w:t xml:space="preserve"> </w:t>
+      </w:r>
+      <w:proofErr w:type="spellStart"/>
+      <w:r>
+        <w:rPr>
+          <w:rFonts w:ascii="Times New Roman" w:hAnsi="Times New Roman"/>
+          <w:sz w:val="24"/>
+        </w:rPr>
+        <w:t>tersebut</w:t>
+      </w:r>
+      <w:proofErr w:type="spellEnd"/>
+      <w:r>
+        <w:rPr>
+          <w:rFonts w:ascii="Times New Roman" w:hAnsi="Times New Roman"/>
+          <w:sz w:val="24"/>
+        </w:rPr>
+        <w:t xml:space="preserve"> </w:t>
+      </w:r>
+      <w:proofErr w:type="spellStart"/>
+      <w:r>
+        <w:rPr>
+          <w:rFonts w:ascii="Times New Roman" w:hAnsi="Times New Roman"/>
+          <w:sz w:val="24"/>
+        </w:rPr>
+        <w:t>diubah</w:t>
+      </w:r>
+      <w:proofErr w:type="spellEnd"/>
+      <w:r>
+        <w:rPr>
+          <w:rFonts w:ascii="Times New Roman" w:hAnsi="Times New Roman"/>
+          <w:sz w:val="24"/>
+        </w:rPr>
+        <w:t xml:space="preserve"> dan </w:t>
+      </w:r>
+      <w:proofErr w:type="spellStart"/>
+      <w:r>
+        <w:rPr>
+          <w:rFonts w:ascii="Times New Roman" w:hAnsi="Times New Roman"/>
+          <w:sz w:val="24"/>
+        </w:rPr>
+        <w:t>dimuat</w:t>
+      </w:r>
+      <w:proofErr w:type="spellEnd"/>
+      <w:r>
+        <w:rPr>
+          <w:rFonts w:ascii="Times New Roman" w:hAnsi="Times New Roman"/>
+          <w:sz w:val="24"/>
+        </w:rPr>
+        <w:t xml:space="preserve"> </w:t>
+      </w:r>
+      <w:proofErr w:type="spellStart"/>
+      <w:r>
+        <w:rPr>
+          <w:rFonts w:ascii="Times New Roman" w:hAnsi="Times New Roman"/>
+          <w:sz w:val="24"/>
+        </w:rPr>
+        <w:t>ke</w:t>
+      </w:r>
+      <w:proofErr w:type="spellEnd"/>
+      <w:r>
+        <w:rPr>
+          <w:rFonts w:ascii="Times New Roman" w:hAnsi="Times New Roman"/>
+          <w:sz w:val="24"/>
+        </w:rPr>
+        <w:t xml:space="preserve"> </w:t>
+      </w:r>
+      <w:proofErr w:type="spellStart"/>
+      <w:r>
+        <w:rPr>
+          <w:rFonts w:ascii="Times New Roman" w:hAnsi="Times New Roman"/>
+          <w:sz w:val="24"/>
+        </w:rPr>
+        <w:t>dalam</w:t>
+      </w:r>
+      <w:proofErr w:type="spellEnd"/>
+      <w:r>
+        <w:rPr>
+          <w:rFonts w:ascii="Times New Roman" w:hAnsi="Times New Roman"/>
+          <w:sz w:val="24"/>
+        </w:rPr>
+        <w:t xml:space="preserve"> database target. </w:t>
+      </w:r>
+      <w:proofErr w:type="spellStart"/>
+      <w:r>
+        <w:rPr>
+          <w:rFonts w:ascii="Times New Roman" w:hAnsi="Times New Roman"/>
+          <w:sz w:val="24"/>
+        </w:rPr>
+        <w:t>Pendekatan</w:t>
+      </w:r>
+      <w:proofErr w:type="spellEnd"/>
+      <w:r>
+        <w:rPr>
+          <w:rFonts w:ascii="Times New Roman" w:hAnsi="Times New Roman"/>
+          <w:sz w:val="24"/>
+        </w:rPr>
+        <w:t xml:space="preserve"> D-ETL </w:t>
+      </w:r>
+      <w:proofErr w:type="spellStart"/>
+      <w:r>
+        <w:rPr>
+          <w:rFonts w:ascii="Times New Roman" w:hAnsi="Times New Roman"/>
+          <w:sz w:val="24"/>
+        </w:rPr>
+        <w:t>menggunakan</w:t>
+      </w:r>
+      <w:proofErr w:type="spellEnd"/>
+      <w:r>
+        <w:rPr>
+          <w:rFonts w:ascii="Times New Roman" w:hAnsi="Times New Roman"/>
+          <w:sz w:val="24"/>
+        </w:rPr>
+        <w:t xml:space="preserve"> file</w:t>
+      </w:r>
+      <w:r>
+        <w:rPr>
+          <w:rFonts w:ascii="Times New Roman" w:hAnsi="Times New Roman"/>
+          <w:sz w:val="24"/>
+        </w:rPr>
+        <w:t xml:space="preserve"> </w:t>
+      </w:r>
+      <w:proofErr w:type="spellStart"/>
+      <w:r>
+        <w:rPr>
+          <w:rFonts w:ascii="Times New Roman" w:hAnsi="Times New Roman"/>
+          <w:sz w:val="24"/>
+        </w:rPr>
+        <w:t>teks</w:t>
+      </w:r>
+      <w:proofErr w:type="spellEnd"/>
+      <w:r>
+        <w:rPr>
+          <w:rFonts w:ascii="Times New Roman" w:hAnsi="Times New Roman"/>
+          <w:sz w:val="24"/>
+        </w:rPr>
+        <w:t xml:space="preserve"> </w:t>
+      </w:r>
+      <w:proofErr w:type="spellStart"/>
+      <w:r>
+        <w:rPr>
+          <w:rFonts w:ascii="Times New Roman" w:hAnsi="Times New Roman"/>
+          <w:sz w:val="24"/>
+        </w:rPr>
+        <w:t>commaseparated</w:t>
+      </w:r>
+      <w:proofErr w:type="spellEnd"/>
+      <w:r>
+        <w:rPr>
+          <w:rFonts w:ascii="Times New Roman" w:hAnsi="Times New Roman"/>
+          <w:sz w:val="24"/>
+        </w:rPr>
+        <w:t xml:space="preserve"> values (CSV) </w:t>
+      </w:r>
+      <w:proofErr w:type="spellStart"/>
+      <w:r>
+        <w:rPr>
+          <w:rFonts w:ascii="Times New Roman" w:hAnsi="Times New Roman"/>
+          <w:sz w:val="24"/>
+        </w:rPr>
+        <w:t>untuk</w:t>
+      </w:r>
+      <w:proofErr w:type="spellEnd"/>
+      <w:r>
+        <w:rPr>
+          <w:rFonts w:ascii="Times New Roman" w:hAnsi="Times New Roman"/>
+          <w:sz w:val="24"/>
+        </w:rPr>
+        <w:t xml:space="preserve"> </w:t>
+      </w:r>
+      <w:proofErr w:type="spellStart"/>
+      <w:r>
+        <w:rPr>
+          <w:rFonts w:ascii="Times New Roman" w:hAnsi="Times New Roman"/>
+          <w:sz w:val="24"/>
+        </w:rPr>
+        <w:t>pertukaran</w:t>
+      </w:r>
+      <w:proofErr w:type="spellEnd"/>
+      <w:r>
+        <w:rPr>
+          <w:rFonts w:ascii="Times New Roman" w:hAnsi="Times New Roman"/>
+          <w:sz w:val="24"/>
+        </w:rPr>
+        <w:t xml:space="preserve"> data</w:t>
+      </w:r>
+      <w:r>
+        <w:rPr>
+          <w:rFonts w:ascii="Times New Roman" w:hAnsi="Times New Roman"/>
+          <w:sz w:val="24"/>
+        </w:rPr>
+        <w:t xml:space="preserve"> </w:t>
+      </w:r>
+      <w:proofErr w:type="spellStart"/>
+      <w:r>
+        <w:rPr>
+          <w:rFonts w:ascii="Times New Roman" w:hAnsi="Times New Roman"/>
+          <w:sz w:val="24"/>
+        </w:rPr>
+        <w:t>karena</w:t>
+      </w:r>
+      <w:proofErr w:type="spellEnd"/>
+      <w:r>
+        <w:rPr>
+          <w:rFonts w:ascii="Times New Roman" w:hAnsi="Times New Roman"/>
+          <w:sz w:val="24"/>
+        </w:rPr>
+        <w:t xml:space="preserve"> </w:t>
+      </w:r>
+      <w:proofErr w:type="spellStart"/>
+      <w:r>
+        <w:rPr>
+          <w:rFonts w:ascii="Times New Roman" w:hAnsi="Times New Roman"/>
+          <w:sz w:val="24"/>
+        </w:rPr>
+        <w:t>penggunaannya</w:t>
+      </w:r>
+      <w:proofErr w:type="spellEnd"/>
+      <w:r>
+        <w:rPr>
+          <w:rFonts w:ascii="Times New Roman" w:hAnsi="Times New Roman"/>
+          <w:sz w:val="24"/>
+        </w:rPr>
+        <w:t xml:space="preserve"> yang </w:t>
+      </w:r>
+      <w:proofErr w:type="spellStart"/>
+      <w:r>
+        <w:rPr>
+          <w:rFonts w:ascii="Times New Roman" w:hAnsi="Times New Roman"/>
+          <w:sz w:val="24"/>
+        </w:rPr>
+        <w:t>luas</w:t>
+      </w:r>
+      <w:proofErr w:type="spellEnd"/>
+      <w:r>
+        <w:rPr>
+          <w:rFonts w:ascii="Times New Roman" w:hAnsi="Times New Roman"/>
+          <w:sz w:val="24"/>
+        </w:rPr>
+        <w:t xml:space="preserve"> dan </w:t>
+      </w:r>
+      <w:proofErr w:type="spellStart"/>
+      <w:r>
+        <w:rPr>
+          <w:rFonts w:ascii="Times New Roman" w:hAnsi="Times New Roman"/>
+          <w:sz w:val="24"/>
+        </w:rPr>
+        <w:t>dapat</w:t>
+      </w:r>
+      <w:proofErr w:type="spellEnd"/>
+      <w:r>
+        <w:rPr>
+          <w:rFonts w:ascii="Times New Roman" w:hAnsi="Times New Roman"/>
+          <w:sz w:val="24"/>
+        </w:rPr>
+        <w:t xml:space="preserve"> </w:t>
+      </w:r>
+      <w:proofErr w:type="spellStart"/>
+      <w:r>
+        <w:rPr>
+          <w:rFonts w:ascii="Times New Roman" w:hAnsi="Times New Roman"/>
+          <w:sz w:val="24"/>
+        </w:rPr>
+        <w:t>diterima</w:t>
+      </w:r>
+      <w:proofErr w:type="spellEnd"/>
+      <w:r>
+        <w:rPr>
+          <w:rFonts w:ascii="Times New Roman" w:hAnsi="Times New Roman"/>
+          <w:sz w:val="24"/>
+        </w:rPr>
+        <w:t>.</w:t>
+      </w:r>
+    </w:p>
+    <w:p>
+      <w:pPr>
+        <w:pStyle w:val="ListParagraph"/>
+        <w:spacing w:after="0" w:line="360" w:lineRule="auto"/>
+        <w:ind w:left="1134" w:firstLine="720"/>
+        <w:jc w:val="both"/>
+        <w:rPr>
+          <w:rFonts w:ascii="Times New Roman" w:hAnsi="Times New Roman"/>
           <w:b/>
           <w:bCs/>
           <w:sz w:val="24"/>
         </w:rPr>
       </w:pPr>
-      <w:r>
-        <w:rPr>
-          <w:rFonts w:ascii="Times New Roman" w:hAnsi="Times New Roman"/>
-          <w:sz w:val="24"/>
-        </w:rPr>
-        <w:t xml:space="preserve">Proses ETL </w:t>
+      <w:proofErr w:type="spellStart"/>
+      <w:r>
+        <w:rPr>
+          <w:rFonts w:ascii="Times New Roman" w:hAnsi="Times New Roman"/>
+          <w:sz w:val="24"/>
+        </w:rPr>
+        <w:t>Dalam</w:t>
+      </w:r>
+      <w:proofErr w:type="spellEnd"/>
+      <w:r>
+        <w:rPr>
+          <w:rFonts w:ascii="Times New Roman" w:hAnsi="Times New Roman"/>
+          <w:sz w:val="24"/>
+        </w:rPr>
+        <w:t xml:space="preserve"> </w:t>
+      </w:r>
+      <w:proofErr w:type="spellStart"/>
+      <w:r>
+        <w:rPr>
+          <w:rFonts w:ascii="Times New Roman" w:hAnsi="Times New Roman"/>
+          <w:sz w:val="24"/>
+        </w:rPr>
+        <w:t>bidang</w:t>
+      </w:r>
+      <w:proofErr w:type="spellEnd"/>
+      <w:r>
+        <w:rPr>
+          <w:rFonts w:ascii="Times New Roman" w:hAnsi="Times New Roman"/>
+          <w:sz w:val="24"/>
+        </w:rPr>
+        <w:t xml:space="preserve"> </w:t>
+      </w:r>
+      <w:proofErr w:type="spellStart"/>
+      <w:r>
+        <w:rPr>
+          <w:rFonts w:ascii="Times New Roman" w:hAnsi="Times New Roman"/>
+          <w:sz w:val="24"/>
+        </w:rPr>
+        <w:t>medis</w:t>
+      </w:r>
+      <w:proofErr w:type="spellEnd"/>
+      <w:r>
+        <w:rPr>
+          <w:rFonts w:ascii="Times New Roman" w:hAnsi="Times New Roman"/>
+          <w:sz w:val="24"/>
+        </w:rPr>
+        <w:t xml:space="preserve">, </w:t>
+      </w:r>
+      <w:proofErr w:type="spellStart"/>
+      <w:r>
+        <w:rPr>
+          <w:rFonts w:ascii="Times New Roman" w:hAnsi="Times New Roman"/>
+          <w:sz w:val="24"/>
+        </w:rPr>
+        <w:t>khususnya</w:t>
+      </w:r>
+      <w:proofErr w:type="spellEnd"/>
+      <w:r>
+        <w:rPr>
+          <w:rFonts w:ascii="Times New Roman" w:hAnsi="Times New Roman"/>
+          <w:sz w:val="24"/>
+        </w:rPr>
+        <w:t xml:space="preserve"> </w:t>
+      </w:r>
+      <w:proofErr w:type="spellStart"/>
+      <w:r>
+        <w:rPr>
+          <w:rFonts w:ascii="Times New Roman" w:hAnsi="Times New Roman"/>
+          <w:sz w:val="24"/>
+        </w:rPr>
+        <w:t>dalam</w:t>
+      </w:r>
+      <w:proofErr w:type="spellEnd"/>
+      <w:r>
+        <w:rPr>
+          <w:rFonts w:ascii="Times New Roman" w:hAnsi="Times New Roman"/>
+          <w:sz w:val="24"/>
+        </w:rPr>
+        <w:t xml:space="preserve"> </w:t>
+      </w:r>
+      <w:proofErr w:type="spellStart"/>
+      <w:r>
+        <w:rPr>
+          <w:rFonts w:ascii="Times New Roman" w:hAnsi="Times New Roman"/>
+          <w:sz w:val="24"/>
+        </w:rPr>
+        <w:t>menjaga</w:t>
+      </w:r>
+      <w:proofErr w:type="spellEnd"/>
+      <w:r>
+        <w:rPr>
+          <w:rFonts w:ascii="Times New Roman" w:hAnsi="Times New Roman"/>
+          <w:sz w:val="24"/>
+        </w:rPr>
+        <w:t xml:space="preserve"> </w:t>
+      </w:r>
+      <w:proofErr w:type="spellStart"/>
+      <w:r>
+        <w:rPr>
+          <w:rFonts w:ascii="Times New Roman" w:hAnsi="Times New Roman"/>
+          <w:sz w:val="24"/>
+        </w:rPr>
+        <w:t>privasi</w:t>
+      </w:r>
+      <w:proofErr w:type="spellEnd"/>
+      <w:r>
+        <w:rPr>
+          <w:rFonts w:ascii="Times New Roman" w:hAnsi="Times New Roman"/>
+          <w:sz w:val="24"/>
+        </w:rPr>
+        <w:t xml:space="preserve"> data </w:t>
+      </w:r>
+      <w:proofErr w:type="spellStart"/>
+      <w:r>
+        <w:rPr>
+          <w:rFonts w:ascii="Times New Roman" w:hAnsi="Times New Roman"/>
+          <w:sz w:val="24"/>
+        </w:rPr>
+        <w:t>pasien</w:t>
+      </w:r>
+      <w:proofErr w:type="spellEnd"/>
+      <w:r>
+        <w:rPr>
+          <w:rFonts w:ascii="Times New Roman" w:hAnsi="Times New Roman"/>
+          <w:sz w:val="24"/>
+        </w:rPr>
+        <w:t xml:space="preserve"> dan </w:t>
+      </w:r>
+      <w:proofErr w:type="spellStart"/>
+      <w:r>
+        <w:rPr>
+          <w:rFonts w:ascii="Times New Roman" w:hAnsi="Times New Roman"/>
+          <w:sz w:val="24"/>
+        </w:rPr>
+        <w:t>mengurangi</w:t>
+      </w:r>
+      <w:proofErr w:type="spellEnd"/>
+      <w:r>
+        <w:rPr>
+          <w:rFonts w:ascii="Times New Roman" w:hAnsi="Times New Roman"/>
+          <w:sz w:val="24"/>
+        </w:rPr>
+        <w:t xml:space="preserve"> </w:t>
+      </w:r>
+      <w:proofErr w:type="spellStart"/>
+      <w:r>
+        <w:rPr>
+          <w:rFonts w:ascii="Times New Roman" w:hAnsi="Times New Roman"/>
+          <w:sz w:val="24"/>
+        </w:rPr>
+        <w:t>akan</w:t>
+      </w:r>
+      <w:proofErr w:type="spellEnd"/>
+      <w:r>
+        <w:rPr>
+          <w:rFonts w:ascii="Times New Roman" w:hAnsi="Times New Roman"/>
+          <w:sz w:val="24"/>
+        </w:rPr>
+        <w:t xml:space="preserve"> </w:t>
+      </w:r>
+      <w:proofErr w:type="spellStart"/>
+      <w:r>
+        <w:rPr>
+          <w:rFonts w:ascii="Times New Roman" w:hAnsi="Times New Roman"/>
+          <w:sz w:val="24"/>
+        </w:rPr>
+        <w:t>terjadinya</w:t>
+      </w:r>
+      <w:proofErr w:type="spellEnd"/>
+      <w:r>
+        <w:rPr>
+          <w:rFonts w:ascii="Times New Roman" w:hAnsi="Times New Roman"/>
+          <w:sz w:val="24"/>
+        </w:rPr>
+        <w:t xml:space="preserve"> </w:t>
+      </w:r>
+      <w:proofErr w:type="spellStart"/>
+      <w:r>
+        <w:rPr>
+          <w:rFonts w:ascii="Times New Roman" w:hAnsi="Times New Roman"/>
+          <w:sz w:val="24"/>
+        </w:rPr>
+        <w:t>anonimisasi</w:t>
+      </w:r>
+      <w:proofErr w:type="spellEnd"/>
+      <w:r>
+        <w:rPr>
+          <w:rFonts w:ascii="Times New Roman" w:hAnsi="Times New Roman"/>
+          <w:sz w:val="24"/>
+        </w:rPr>
+        <w:t xml:space="preserve"> data, </w:t>
+      </w:r>
+      <w:r>
+        <w:rPr>
+          <w:rFonts w:ascii="Times New Roman" w:hAnsi="Times New Roman"/>
+          <w:sz w:val="24"/>
+        </w:rPr>
+        <w:t xml:space="preserve">D-ETL </w:t>
+      </w:r>
+      <w:proofErr w:type="spellStart"/>
+      <w:r>
+        <w:rPr>
+          <w:rFonts w:ascii="Times New Roman" w:hAnsi="Times New Roman"/>
+          <w:sz w:val="24"/>
+        </w:rPr>
+        <w:t>f</w:t>
+      </w:r>
+      <w:r>
+        <w:rPr>
+          <w:rFonts w:ascii="Times New Roman" w:hAnsi="Times New Roman"/>
+          <w:sz w:val="24"/>
+        </w:rPr>
+        <w:t>okus</w:t>
+      </w:r>
+      <w:proofErr w:type="spellEnd"/>
+      <w:r>
+        <w:rPr>
+          <w:rFonts w:ascii="Times New Roman" w:hAnsi="Times New Roman"/>
+          <w:sz w:val="24"/>
+        </w:rPr>
+        <w:t xml:space="preserve"> pada </w:t>
+      </w:r>
+      <w:proofErr w:type="spellStart"/>
+      <w:r>
+        <w:rPr>
+          <w:rFonts w:ascii="Times New Roman" w:hAnsi="Times New Roman"/>
+          <w:sz w:val="24"/>
+        </w:rPr>
+        <w:t>mengatasi</w:t>
+      </w:r>
+      <w:proofErr w:type="spellEnd"/>
+      <w:r>
+        <w:rPr>
+          <w:rFonts w:ascii="Times New Roman" w:hAnsi="Times New Roman"/>
+          <w:sz w:val="24"/>
+        </w:rPr>
+        <w:t xml:space="preserve"> </w:t>
+      </w:r>
+      <w:proofErr w:type="spellStart"/>
+      <w:r>
+        <w:rPr>
+          <w:rFonts w:ascii="Times New Roman" w:hAnsi="Times New Roman"/>
+          <w:sz w:val="24"/>
+        </w:rPr>
+        <w:t>beberapa</w:t>
+      </w:r>
+      <w:proofErr w:type="spellEnd"/>
+      <w:r>
+        <w:rPr>
+          <w:rFonts w:ascii="Times New Roman" w:hAnsi="Times New Roman"/>
+          <w:sz w:val="24"/>
+        </w:rPr>
+        <w:t xml:space="preserve"> </w:t>
+      </w:r>
+      <w:proofErr w:type="spellStart"/>
+      <w:r>
+        <w:rPr>
+          <w:rFonts w:ascii="Times New Roman" w:hAnsi="Times New Roman"/>
+          <w:sz w:val="24"/>
+        </w:rPr>
+        <w:t>keterbatasan</w:t>
+      </w:r>
+      <w:proofErr w:type="spellEnd"/>
+      <w:r>
+        <w:rPr>
+          <w:rFonts w:ascii="Times New Roman" w:hAnsi="Times New Roman"/>
+          <w:sz w:val="24"/>
+        </w:rPr>
+        <w:t xml:space="preserve"> dan </w:t>
+      </w:r>
+      <w:proofErr w:type="spellStart"/>
+      <w:r>
+        <w:rPr>
+          <w:rFonts w:ascii="Times New Roman" w:hAnsi="Times New Roman"/>
+          <w:sz w:val="24"/>
+        </w:rPr>
+        <w:t>meningkatkan</w:t>
+      </w:r>
+      <w:proofErr w:type="spellEnd"/>
+      <w:r>
+        <w:rPr>
+          <w:rFonts w:ascii="Times New Roman" w:hAnsi="Times New Roman"/>
+          <w:sz w:val="24"/>
+        </w:rPr>
+        <w:t xml:space="preserve"> </w:t>
+      </w:r>
+      <w:proofErr w:type="spellStart"/>
+      <w:r>
+        <w:rPr>
+          <w:rFonts w:ascii="Times New Roman" w:hAnsi="Times New Roman"/>
+          <w:sz w:val="24"/>
+        </w:rPr>
+        <w:t>efisiensi</w:t>
+      </w:r>
+      <w:proofErr w:type="spellEnd"/>
+      <w:r>
+        <w:rPr>
+          <w:rFonts w:ascii="Times New Roman" w:hAnsi="Times New Roman"/>
+          <w:sz w:val="24"/>
+        </w:rPr>
+        <w:t xml:space="preserve"> </w:t>
+      </w:r>
+      <w:r>
+        <w:rPr>
+          <w:rFonts w:ascii="Times New Roman" w:hAnsi="Times New Roman"/>
+          <w:sz w:val="24"/>
+        </w:rPr>
+        <w:t xml:space="preserve">proses </w:t>
+      </w:r>
+      <w:proofErr w:type="spellStart"/>
+      <w:r>
+        <w:rPr>
+          <w:rFonts w:ascii="Times New Roman" w:hAnsi="Times New Roman"/>
+          <w:sz w:val="24"/>
+        </w:rPr>
+        <w:t>perancangan</w:t>
+      </w:r>
+      <w:proofErr w:type="spellEnd"/>
+      <w:r>
+        <w:rPr>
+          <w:rFonts w:ascii="Times New Roman" w:hAnsi="Times New Roman"/>
+          <w:sz w:val="24"/>
+        </w:rPr>
+        <w:t xml:space="preserve"> </w:t>
+      </w:r>
+      <w:proofErr w:type="spellStart"/>
+      <w:r>
+        <w:rPr>
+          <w:rFonts w:ascii="Times New Roman" w:hAnsi="Times New Roman"/>
+          <w:sz w:val="24"/>
+        </w:rPr>
+        <w:t>aturan</w:t>
+      </w:r>
+      <w:proofErr w:type="spellEnd"/>
+      <w:r>
+        <w:rPr>
+          <w:rFonts w:ascii="Times New Roman" w:hAnsi="Times New Roman"/>
+          <w:sz w:val="24"/>
+        </w:rPr>
+        <w:t>.</w:t>
+      </w:r>
+      <w:r>
+        <w:rPr>
+          <w:rFonts w:ascii="Times New Roman" w:hAnsi="Times New Roman"/>
+          <w:sz w:val="24"/>
+        </w:rPr>
+        <w:t xml:space="preserve"> </w:t>
+      </w:r>
+      <w:proofErr w:type="spellStart"/>
+      <w:r>
+        <w:rPr>
+          <w:rFonts w:ascii="Times New Roman" w:hAnsi="Times New Roman"/>
+          <w:sz w:val="24"/>
+        </w:rPr>
+        <w:t>Pelibatan</w:t>
+      </w:r>
+      <w:proofErr w:type="spellEnd"/>
+      <w:r>
+        <w:rPr>
+          <w:rFonts w:ascii="Times New Roman" w:hAnsi="Times New Roman"/>
+          <w:sz w:val="24"/>
+        </w:rPr>
+        <w:t xml:space="preserve"> </w:t>
+      </w:r>
+      <w:proofErr w:type="spellStart"/>
+      <w:r>
+        <w:rPr>
+          <w:rFonts w:ascii="Times New Roman" w:hAnsi="Times New Roman"/>
+          <w:sz w:val="24"/>
+        </w:rPr>
+        <w:t>pakar</w:t>
+      </w:r>
+      <w:proofErr w:type="spellEnd"/>
+      <w:r>
+        <w:rPr>
+          <w:rFonts w:ascii="Times New Roman" w:hAnsi="Times New Roman"/>
+          <w:sz w:val="24"/>
+        </w:rPr>
+        <w:t xml:space="preserve"> domain data</w:t>
+      </w:r>
+      <w:r>
+        <w:rPr>
+          <w:rFonts w:ascii="Times New Roman" w:hAnsi="Times New Roman"/>
+          <w:sz w:val="24"/>
+        </w:rPr>
+        <w:t xml:space="preserve"> </w:t>
+      </w:r>
+      <w:proofErr w:type="spellStart"/>
+      <w:r>
+        <w:rPr>
+          <w:rFonts w:ascii="Times New Roman" w:hAnsi="Times New Roman"/>
+          <w:sz w:val="24"/>
+        </w:rPr>
+        <w:t>kesehatan</w:t>
+      </w:r>
+      <w:proofErr w:type="spellEnd"/>
+      <w:r>
+        <w:rPr>
+          <w:rFonts w:ascii="Times New Roman" w:hAnsi="Times New Roman"/>
+          <w:sz w:val="24"/>
+        </w:rPr>
+        <w:t xml:space="preserve"> </w:t>
+      </w:r>
+      <w:proofErr w:type="spellStart"/>
+      <w:r>
+        <w:rPr>
+          <w:rFonts w:ascii="Times New Roman" w:hAnsi="Times New Roman"/>
+          <w:sz w:val="24"/>
+        </w:rPr>
+        <w:t>selanjutnya</w:t>
+      </w:r>
+      <w:proofErr w:type="spellEnd"/>
+      <w:r>
+        <w:rPr>
+          <w:rFonts w:ascii="Times New Roman" w:hAnsi="Times New Roman"/>
+          <w:sz w:val="24"/>
+        </w:rPr>
+        <w:t xml:space="preserve"> </w:t>
       </w:r>
       <w:proofErr w:type="spellStart"/>
       <w:r>
@@ -7038,482 +9452,119 @@
           <w:rFonts w:ascii="Times New Roman" w:hAnsi="Times New Roman"/>
           <w:sz w:val="24"/>
         </w:rPr>
-        <w:t>didukung</w:t>
-      </w:r>
-      <w:proofErr w:type="spellEnd"/>
-      <w:r>
-        <w:rPr>
-          <w:rFonts w:ascii="Times New Roman" w:hAnsi="Times New Roman"/>
-          <w:sz w:val="24"/>
-        </w:rPr>
-        <w:t xml:space="preserve"> oleh </w:t>
-      </w:r>
-      <w:proofErr w:type="spellStart"/>
-      <w:r>
-        <w:rPr>
-          <w:rFonts w:ascii="Times New Roman" w:hAnsi="Times New Roman"/>
-          <w:sz w:val="24"/>
-        </w:rPr>
-        <w:t>alat</w:t>
-      </w:r>
-      <w:proofErr w:type="spellEnd"/>
-      <w:r>
-        <w:rPr>
-          <w:rFonts w:ascii="Times New Roman" w:hAnsi="Times New Roman"/>
-          <w:sz w:val="24"/>
-        </w:rPr>
-        <w:t xml:space="preserve"> </w:t>
-      </w:r>
-      <w:proofErr w:type="spellStart"/>
-      <w:r>
-        <w:rPr>
-          <w:rFonts w:ascii="Times New Roman" w:hAnsi="Times New Roman"/>
-          <w:sz w:val="24"/>
-        </w:rPr>
-        <w:t>integrasi</w:t>
-      </w:r>
-      <w:proofErr w:type="spellEnd"/>
-      <w:r>
-        <w:rPr>
-          <w:rFonts w:ascii="Times New Roman" w:hAnsi="Times New Roman"/>
-          <w:sz w:val="24"/>
-        </w:rPr>
-        <w:t xml:space="preserve"> data </w:t>
-      </w:r>
-      <w:proofErr w:type="spellStart"/>
-      <w:r>
-        <w:rPr>
-          <w:rFonts w:ascii="Times New Roman" w:hAnsi="Times New Roman"/>
-          <w:sz w:val="24"/>
-        </w:rPr>
-        <w:t>dengan</w:t>
-      </w:r>
-      <w:proofErr w:type="spellEnd"/>
-      <w:r>
-        <w:rPr>
-          <w:rFonts w:ascii="Times New Roman" w:hAnsi="Times New Roman"/>
-          <w:sz w:val="24"/>
-        </w:rPr>
-        <w:t xml:space="preserve"> Graphical User Interface (GUI), </w:t>
-      </w:r>
-      <w:proofErr w:type="spellStart"/>
-      <w:r>
-        <w:rPr>
-          <w:rFonts w:ascii="Times New Roman" w:hAnsi="Times New Roman"/>
-          <w:sz w:val="24"/>
-        </w:rPr>
-        <w:t>seperti</w:t>
-      </w:r>
-      <w:proofErr w:type="spellEnd"/>
-      <w:r>
-        <w:rPr>
-          <w:rFonts w:ascii="Times New Roman" w:hAnsi="Times New Roman"/>
-          <w:sz w:val="24"/>
-        </w:rPr>
-        <w:t xml:space="preserve"> Talend dan Pentaho. </w:t>
-      </w:r>
-      <w:proofErr w:type="spellStart"/>
-      <w:r>
-        <w:rPr>
-          <w:rFonts w:ascii="Times New Roman" w:hAnsi="Times New Roman"/>
-          <w:sz w:val="24"/>
-        </w:rPr>
-        <w:t>Namun</w:t>
-      </w:r>
-      <w:proofErr w:type="spellEnd"/>
-      <w:r>
-        <w:rPr>
-          <w:rFonts w:ascii="Times New Roman" w:hAnsi="Times New Roman"/>
-          <w:sz w:val="24"/>
-        </w:rPr>
-        <w:t xml:space="preserve">, </w:t>
-      </w:r>
-      <w:proofErr w:type="spellStart"/>
-      <w:r>
-        <w:rPr>
-          <w:rFonts w:ascii="Times New Roman" w:hAnsi="Times New Roman"/>
-          <w:sz w:val="24"/>
-        </w:rPr>
-        <w:t>alat</w:t>
-      </w:r>
-      <w:proofErr w:type="spellEnd"/>
-      <w:r>
-        <w:rPr>
-          <w:rFonts w:ascii="Times New Roman" w:hAnsi="Times New Roman"/>
-          <w:sz w:val="24"/>
-        </w:rPr>
-        <w:t xml:space="preserve"> </w:t>
-      </w:r>
-      <w:proofErr w:type="spellStart"/>
-      <w:r>
-        <w:rPr>
-          <w:rFonts w:ascii="Times New Roman" w:hAnsi="Times New Roman"/>
-          <w:sz w:val="24"/>
-        </w:rPr>
-        <w:t>berbasis</w:t>
-      </w:r>
-      <w:proofErr w:type="spellEnd"/>
-      <w:r>
-        <w:rPr>
-          <w:rFonts w:ascii="Times New Roman" w:hAnsi="Times New Roman"/>
-          <w:sz w:val="24"/>
-        </w:rPr>
-        <w:t xml:space="preserve"> GUI </w:t>
-      </w:r>
-      <w:proofErr w:type="spellStart"/>
-      <w:r>
-        <w:rPr>
-          <w:rFonts w:ascii="Times New Roman" w:hAnsi="Times New Roman"/>
-          <w:sz w:val="24"/>
-        </w:rPr>
-        <w:t>seringkali</w:t>
-      </w:r>
-      <w:proofErr w:type="spellEnd"/>
-      <w:r>
-        <w:rPr>
-          <w:rFonts w:ascii="Times New Roman" w:hAnsi="Times New Roman"/>
-          <w:sz w:val="24"/>
-        </w:rPr>
-        <w:t xml:space="preserve"> </w:t>
-      </w:r>
-      <w:proofErr w:type="spellStart"/>
-      <w:r>
-        <w:rPr>
-          <w:rFonts w:ascii="Times New Roman" w:hAnsi="Times New Roman"/>
-          <w:sz w:val="24"/>
-        </w:rPr>
-        <w:t>tidak</w:t>
-      </w:r>
-      <w:proofErr w:type="spellEnd"/>
-      <w:r>
-        <w:rPr>
-          <w:rFonts w:ascii="Times New Roman" w:hAnsi="Times New Roman"/>
-          <w:sz w:val="24"/>
-        </w:rPr>
-        <w:t xml:space="preserve"> </w:t>
-      </w:r>
-      <w:proofErr w:type="spellStart"/>
-      <w:r>
-        <w:rPr>
-          <w:rFonts w:ascii="Times New Roman" w:hAnsi="Times New Roman"/>
-          <w:sz w:val="24"/>
-        </w:rPr>
-        <w:t>cukup</w:t>
-      </w:r>
-      <w:proofErr w:type="spellEnd"/>
-      <w:r>
-        <w:rPr>
-          <w:rFonts w:ascii="Times New Roman" w:hAnsi="Times New Roman"/>
-          <w:sz w:val="24"/>
-        </w:rPr>
-        <w:t xml:space="preserve"> </w:t>
-      </w:r>
-      <w:proofErr w:type="spellStart"/>
-      <w:r>
-        <w:rPr>
-          <w:rFonts w:ascii="Times New Roman" w:hAnsi="Times New Roman"/>
-          <w:sz w:val="24"/>
-        </w:rPr>
-        <w:t>fleksibel</w:t>
-      </w:r>
-      <w:proofErr w:type="spellEnd"/>
-      <w:r>
-        <w:rPr>
-          <w:rFonts w:ascii="Times New Roman" w:hAnsi="Times New Roman"/>
-          <w:sz w:val="24"/>
-        </w:rPr>
-        <w:t xml:space="preserve"> </w:t>
-      </w:r>
-      <w:proofErr w:type="spellStart"/>
-      <w:r>
-        <w:rPr>
-          <w:rFonts w:ascii="Times New Roman" w:hAnsi="Times New Roman"/>
-          <w:sz w:val="24"/>
-        </w:rPr>
-        <w:t>untuk</w:t>
-      </w:r>
-      <w:proofErr w:type="spellEnd"/>
-      <w:r>
-        <w:rPr>
-          <w:rFonts w:ascii="Times New Roman" w:hAnsi="Times New Roman"/>
-          <w:sz w:val="24"/>
-        </w:rPr>
-        <w:t xml:space="preserve"> </w:t>
-      </w:r>
-      <w:proofErr w:type="spellStart"/>
-      <w:r>
-        <w:rPr>
-          <w:rFonts w:ascii="Times New Roman" w:hAnsi="Times New Roman"/>
-          <w:sz w:val="24"/>
-        </w:rPr>
-        <w:t>mengatasi</w:t>
-      </w:r>
-      <w:proofErr w:type="spellEnd"/>
-      <w:r>
-        <w:rPr>
-          <w:rFonts w:ascii="Times New Roman" w:hAnsi="Times New Roman"/>
-          <w:sz w:val="24"/>
-        </w:rPr>
-        <w:t xml:space="preserve"> </w:t>
-      </w:r>
-      <w:proofErr w:type="spellStart"/>
-      <w:r>
-        <w:rPr>
-          <w:rFonts w:ascii="Times New Roman" w:hAnsi="Times New Roman"/>
-          <w:sz w:val="24"/>
-        </w:rPr>
-        <w:t>persyaratan</w:t>
-      </w:r>
-      <w:proofErr w:type="spellEnd"/>
-      <w:r>
-        <w:rPr>
-          <w:rFonts w:ascii="Times New Roman" w:hAnsi="Times New Roman"/>
-          <w:sz w:val="24"/>
-        </w:rPr>
-        <w:t xml:space="preserve"> </w:t>
-      </w:r>
-      <w:proofErr w:type="spellStart"/>
-      <w:r>
-        <w:rPr>
-          <w:rFonts w:ascii="Times New Roman" w:hAnsi="Times New Roman"/>
-          <w:sz w:val="24"/>
-        </w:rPr>
-        <w:t>rumit</w:t>
-      </w:r>
-      <w:proofErr w:type="spellEnd"/>
-      <w:r>
-        <w:rPr>
-          <w:rFonts w:ascii="Times New Roman" w:hAnsi="Times New Roman"/>
-          <w:sz w:val="24"/>
-        </w:rPr>
-        <w:t xml:space="preserve"> </w:t>
-      </w:r>
-      <w:proofErr w:type="spellStart"/>
-      <w:r>
-        <w:rPr>
-          <w:rFonts w:ascii="Times New Roman" w:hAnsi="Times New Roman"/>
-          <w:sz w:val="24"/>
-        </w:rPr>
-        <w:t>dari</w:t>
-      </w:r>
-      <w:proofErr w:type="spellEnd"/>
-      <w:r>
-        <w:rPr>
-          <w:rFonts w:ascii="Times New Roman" w:hAnsi="Times New Roman"/>
-          <w:sz w:val="24"/>
-        </w:rPr>
-        <w:t xml:space="preserve"> </w:t>
-      </w:r>
-      <w:proofErr w:type="spellStart"/>
-      <w:r>
-        <w:rPr>
-          <w:rFonts w:ascii="Times New Roman" w:hAnsi="Times New Roman"/>
-          <w:sz w:val="24"/>
-        </w:rPr>
-        <w:t>operasi</w:t>
-      </w:r>
-      <w:proofErr w:type="spellEnd"/>
-      <w:r>
-        <w:rPr>
-          <w:rFonts w:ascii="Times New Roman" w:hAnsi="Times New Roman"/>
-          <w:sz w:val="24"/>
-        </w:rPr>
-        <w:t xml:space="preserve"> </w:t>
-      </w:r>
-      <w:proofErr w:type="spellStart"/>
-      <w:r>
-        <w:rPr>
-          <w:rFonts w:ascii="Times New Roman" w:hAnsi="Times New Roman"/>
-          <w:sz w:val="24"/>
-        </w:rPr>
-        <w:t>transformasi</w:t>
-      </w:r>
-      <w:proofErr w:type="spellEnd"/>
-      <w:r>
-        <w:rPr>
-          <w:rFonts w:ascii="Times New Roman" w:hAnsi="Times New Roman"/>
-          <w:sz w:val="24"/>
-        </w:rPr>
-        <w:t xml:space="preserve"> </w:t>
-      </w:r>
-      <w:proofErr w:type="spellStart"/>
-      <w:r>
-        <w:rPr>
-          <w:rFonts w:ascii="Times New Roman" w:hAnsi="Times New Roman"/>
-          <w:sz w:val="24"/>
-        </w:rPr>
-        <w:t>seperti</w:t>
-      </w:r>
-      <w:proofErr w:type="spellEnd"/>
-      <w:r>
-        <w:rPr>
-          <w:rFonts w:ascii="Times New Roman" w:hAnsi="Times New Roman"/>
-          <w:sz w:val="24"/>
-        </w:rPr>
-        <w:t xml:space="preserve"> </w:t>
-      </w:r>
-      <w:proofErr w:type="spellStart"/>
-      <w:r>
-        <w:rPr>
-          <w:rFonts w:ascii="Times New Roman" w:hAnsi="Times New Roman"/>
-          <w:sz w:val="24"/>
-        </w:rPr>
-        <w:t>konvensi</w:t>
-      </w:r>
-      <w:proofErr w:type="spellEnd"/>
-      <w:r>
-        <w:rPr>
-          <w:rFonts w:ascii="Times New Roman" w:hAnsi="Times New Roman"/>
-          <w:sz w:val="24"/>
-        </w:rPr>
-        <w:t xml:space="preserve"> </w:t>
-      </w:r>
-      <w:proofErr w:type="spellStart"/>
-      <w:r>
-        <w:rPr>
-          <w:rFonts w:ascii="Times New Roman" w:hAnsi="Times New Roman"/>
-          <w:sz w:val="24"/>
-        </w:rPr>
-        <w:t>khusus</w:t>
-      </w:r>
-      <w:proofErr w:type="spellEnd"/>
-      <w:r>
-        <w:rPr>
-          <w:rFonts w:ascii="Times New Roman" w:hAnsi="Times New Roman"/>
-          <w:sz w:val="24"/>
-        </w:rPr>
-        <w:t xml:space="preserve"> </w:t>
-      </w:r>
-      <w:proofErr w:type="spellStart"/>
-      <w:r>
-        <w:rPr>
-          <w:rFonts w:ascii="Times New Roman" w:hAnsi="Times New Roman"/>
-          <w:sz w:val="24"/>
-        </w:rPr>
-        <w:t>untuk</w:t>
-      </w:r>
-      <w:proofErr w:type="spellEnd"/>
-      <w:r>
-        <w:rPr>
-          <w:rFonts w:ascii="Times New Roman" w:hAnsi="Times New Roman"/>
-          <w:sz w:val="24"/>
-        </w:rPr>
-        <w:t xml:space="preserve"> </w:t>
-      </w:r>
-      <w:proofErr w:type="spellStart"/>
-      <w:r>
-        <w:rPr>
-          <w:rFonts w:ascii="Times New Roman" w:hAnsi="Times New Roman"/>
-          <w:sz w:val="24"/>
-        </w:rPr>
-        <w:t>melakukan</w:t>
-      </w:r>
-      <w:proofErr w:type="spellEnd"/>
-      <w:r>
-        <w:rPr>
-          <w:rFonts w:ascii="Times New Roman" w:hAnsi="Times New Roman"/>
-          <w:sz w:val="24"/>
-        </w:rPr>
-        <w:t xml:space="preserve"> de-</w:t>
-      </w:r>
-      <w:proofErr w:type="spellStart"/>
-      <w:r>
-        <w:rPr>
-          <w:rFonts w:ascii="Times New Roman" w:hAnsi="Times New Roman"/>
-          <w:sz w:val="24"/>
-        </w:rPr>
-        <w:t>duplikasi</w:t>
-      </w:r>
-      <w:proofErr w:type="spellEnd"/>
-      <w:r>
-        <w:rPr>
-          <w:rFonts w:ascii="Times New Roman" w:hAnsi="Times New Roman"/>
-          <w:sz w:val="24"/>
-        </w:rPr>
-        <w:t xml:space="preserve"> data </w:t>
-      </w:r>
-      <w:proofErr w:type="spellStart"/>
-      <w:r>
-        <w:rPr>
-          <w:rFonts w:ascii="Times New Roman" w:hAnsi="Times New Roman"/>
-          <w:sz w:val="24"/>
-        </w:rPr>
-        <w:t>atau</w:t>
-      </w:r>
-      <w:proofErr w:type="spellEnd"/>
-      <w:r>
-        <w:rPr>
-          <w:rFonts w:ascii="Times New Roman" w:hAnsi="Times New Roman"/>
-          <w:sz w:val="24"/>
-        </w:rPr>
-        <w:t xml:space="preserve"> </w:t>
-      </w:r>
-      <w:proofErr w:type="spellStart"/>
-      <w:r>
-        <w:rPr>
-          <w:rFonts w:ascii="Times New Roman" w:hAnsi="Times New Roman"/>
-          <w:sz w:val="24"/>
-        </w:rPr>
-        <w:t>untuk</w:t>
-      </w:r>
-      <w:proofErr w:type="spellEnd"/>
-      <w:r>
-        <w:rPr>
-          <w:rFonts w:ascii="Times New Roman" w:hAnsi="Times New Roman"/>
-          <w:sz w:val="24"/>
-        </w:rPr>
-        <w:t xml:space="preserve"> </w:t>
-      </w:r>
-      <w:proofErr w:type="spellStart"/>
-      <w:r>
-        <w:rPr>
-          <w:rFonts w:ascii="Times New Roman" w:hAnsi="Times New Roman"/>
-          <w:sz w:val="24"/>
-        </w:rPr>
-        <w:t>melakukan</w:t>
-      </w:r>
-      <w:proofErr w:type="spellEnd"/>
-      <w:r>
-        <w:rPr>
-          <w:rFonts w:ascii="Times New Roman" w:hAnsi="Times New Roman"/>
-          <w:sz w:val="24"/>
-        </w:rPr>
-        <w:t xml:space="preserve"> </w:t>
-      </w:r>
-      <w:proofErr w:type="spellStart"/>
-      <w:r>
-        <w:rPr>
-          <w:rFonts w:ascii="Times New Roman" w:hAnsi="Times New Roman"/>
-          <w:sz w:val="24"/>
-        </w:rPr>
-        <w:t>beban</w:t>
-      </w:r>
-      <w:proofErr w:type="spellEnd"/>
-      <w:r>
-        <w:rPr>
-          <w:rFonts w:ascii="Times New Roman" w:hAnsi="Times New Roman"/>
-          <w:sz w:val="24"/>
-        </w:rPr>
-        <w:t xml:space="preserve"> data </w:t>
-      </w:r>
-      <w:proofErr w:type="spellStart"/>
-      <w:r>
-        <w:rPr>
-          <w:rFonts w:ascii="Times New Roman" w:hAnsi="Times New Roman"/>
-          <w:sz w:val="24"/>
-        </w:rPr>
-        <w:t>tambahan</w:t>
-      </w:r>
-      <w:proofErr w:type="spellEnd"/>
-      <w:r>
-        <w:rPr>
-          <w:rFonts w:ascii="Times New Roman" w:hAnsi="Times New Roman"/>
-          <w:sz w:val="24"/>
-        </w:rPr>
-        <w:t xml:space="preserve">. </w:t>
-      </w:r>
-      <w:bookmarkStart w:id="2" w:name="_GoBack"/>
-      <w:bookmarkEnd w:id="2"/>
+        <w:t>lebih</w:t>
+      </w:r>
+      <w:proofErr w:type="spellEnd"/>
+      <w:r>
+        <w:rPr>
+          <w:rFonts w:ascii="Times New Roman" w:hAnsi="Times New Roman"/>
+          <w:sz w:val="24"/>
+        </w:rPr>
+        <w:t xml:space="preserve"> </w:t>
+      </w:r>
+      <w:proofErr w:type="spellStart"/>
+      <w:r>
+        <w:rPr>
+          <w:rFonts w:ascii="Times New Roman" w:hAnsi="Times New Roman"/>
+          <w:sz w:val="24"/>
+        </w:rPr>
+        <w:t>fokus</w:t>
+      </w:r>
+      <w:proofErr w:type="spellEnd"/>
+      <w:r>
+        <w:rPr>
+          <w:rFonts w:ascii="Times New Roman" w:hAnsi="Times New Roman"/>
+          <w:sz w:val="24"/>
+        </w:rPr>
+        <w:t xml:space="preserve"> pada </w:t>
+      </w:r>
+      <w:proofErr w:type="spellStart"/>
+      <w:r>
+        <w:rPr>
+          <w:rFonts w:ascii="Times New Roman" w:hAnsi="Times New Roman"/>
+          <w:sz w:val="24"/>
+        </w:rPr>
+        <w:t>perbaikan</w:t>
+      </w:r>
+      <w:proofErr w:type="spellEnd"/>
+      <w:r>
+        <w:rPr>
+          <w:rFonts w:ascii="Times New Roman" w:hAnsi="Times New Roman"/>
+          <w:sz w:val="24"/>
+        </w:rPr>
+        <w:t xml:space="preserve"> </w:t>
+      </w:r>
+      <w:proofErr w:type="spellStart"/>
+      <w:r>
+        <w:rPr>
+          <w:rFonts w:ascii="Times New Roman" w:hAnsi="Times New Roman"/>
+          <w:sz w:val="24"/>
+        </w:rPr>
+        <w:t>hasil</w:t>
+      </w:r>
+      <w:proofErr w:type="spellEnd"/>
+      <w:r>
+        <w:rPr>
+          <w:rFonts w:ascii="Times New Roman" w:hAnsi="Times New Roman"/>
+          <w:sz w:val="24"/>
+        </w:rPr>
+        <w:t xml:space="preserve"> </w:t>
+      </w:r>
+      <w:proofErr w:type="spellStart"/>
+      <w:r>
+        <w:rPr>
+          <w:rFonts w:ascii="Times New Roman" w:hAnsi="Times New Roman"/>
+          <w:sz w:val="24"/>
+        </w:rPr>
+        <w:t>pemetaan</w:t>
+      </w:r>
+      <w:proofErr w:type="spellEnd"/>
+      <w:r>
+        <w:rPr>
+          <w:rFonts w:ascii="Times New Roman" w:hAnsi="Times New Roman"/>
+          <w:sz w:val="24"/>
+        </w:rPr>
+        <w:t xml:space="preserve"> dan </w:t>
+      </w:r>
+      <w:proofErr w:type="spellStart"/>
+      <w:r>
+        <w:rPr>
+          <w:rFonts w:ascii="Times New Roman" w:hAnsi="Times New Roman"/>
+          <w:sz w:val="24"/>
+        </w:rPr>
+        <w:t>memastikan</w:t>
+      </w:r>
+      <w:proofErr w:type="spellEnd"/>
+      <w:r>
+        <w:rPr>
+          <w:rFonts w:ascii="Times New Roman" w:hAnsi="Times New Roman"/>
+          <w:sz w:val="24"/>
+        </w:rPr>
+        <w:t xml:space="preserve"> </w:t>
+      </w:r>
+      <w:proofErr w:type="spellStart"/>
+      <w:r>
+        <w:rPr>
+          <w:rFonts w:ascii="Times New Roman" w:hAnsi="Times New Roman"/>
+          <w:sz w:val="24"/>
+        </w:rPr>
+        <w:t>kualitas</w:t>
+      </w:r>
+      <w:proofErr w:type="spellEnd"/>
+      <w:r>
+        <w:rPr>
+          <w:rFonts w:ascii="Times New Roman" w:hAnsi="Times New Roman"/>
+          <w:sz w:val="24"/>
+        </w:rPr>
+        <w:t xml:space="preserve"> data</w:t>
+      </w:r>
+      <w:r>
+        <w:rPr>
+          <w:rFonts w:ascii="Times New Roman" w:hAnsi="Times New Roman"/>
+          <w:sz w:val="24"/>
+        </w:rPr>
+        <w:t>.</w:t>
+      </w:r>
     </w:p>
     <w:p>
       <w:pPr>
@@ -7543,6 +9594,60 @@
           <w:sz w:val="24"/>
         </w:rPr>
       </w:pPr>
+      <w:proofErr w:type="spellStart"/>
+      <w:r>
+        <w:rPr>
+          <w:rFonts w:ascii="Times New Roman" w:hAnsi="Times New Roman"/>
+          <w:b/>
+          <w:bCs/>
+          <w:sz w:val="24"/>
+        </w:rPr>
+        <w:t>Tantangan</w:t>
+      </w:r>
+      <w:proofErr w:type="spellEnd"/>
+      <w:r>
+        <w:rPr>
+          <w:rFonts w:ascii="Times New Roman" w:hAnsi="Times New Roman"/>
+          <w:b/>
+          <w:bCs/>
+          <w:sz w:val="24"/>
+        </w:rPr>
+        <w:t xml:space="preserve"> dan </w:t>
+      </w:r>
+      <w:proofErr w:type="spellStart"/>
+      <w:r>
+        <w:rPr>
+          <w:rFonts w:ascii="Times New Roman" w:hAnsi="Times New Roman"/>
+          <w:b/>
+          <w:bCs/>
+          <w:sz w:val="24"/>
+        </w:rPr>
+        <w:t>solusi</w:t>
+      </w:r>
+      <w:proofErr w:type="spellEnd"/>
+      <w:r>
+        <w:rPr>
+          <w:rFonts w:ascii="Times New Roman" w:hAnsi="Times New Roman"/>
+          <w:b/>
+          <w:bCs/>
+          <w:sz w:val="24"/>
+        </w:rPr>
+        <w:t xml:space="preserve"> D-ETL</w:t>
+      </w:r>
+    </w:p>
+    <w:p>
+      <w:pPr>
+        <w:pStyle w:val="ListParagraph"/>
+        <w:spacing w:after="0" w:line="360" w:lineRule="auto"/>
+        <w:ind w:left="1134"/>
+        <w:jc w:val="both"/>
+        <w:rPr>
+          <w:rFonts w:ascii="Times New Roman" w:hAnsi="Times New Roman"/>
+          <w:sz w:val="24"/>
+        </w:rPr>
+      </w:pPr>
+      <w:bookmarkStart w:id="2" w:name="_GoBack"/>
+      <w:bookmarkEnd w:id="2"/>
     </w:p>
     <w:p>
       <w:pPr>
@@ -12661,7 +14766,7 @@
         </w:rPr>
         <w:t xml:space="preserve"> </w:t>
       </w:r>
-      <w:hyperlink r:id="rId9" w:history="1">
+      <w:hyperlink r:id="rId10" w:history="1">
         <w:r>
           <w:rPr>
             <w:rStyle w:val="Hyperlink"/>
@@ -14513,7 +16618,7 @@
                     </pic:cNvPicPr>
                   </pic:nvPicPr>
                   <pic:blipFill>
-                    <a:blip r:embed="rId10">
+                    <a:blip r:embed="rId11">
                       <a:extLst>
                         <a:ext uri="{28A0092B-C50C-407E-A947-70E740481C1C}">
                           <a14:useLocalDpi xmlns:a14="http://schemas.microsoft.com/office/drawing/2010/main" val="0"/>
@@ -15095,7 +17200,7 @@
                     </pic:cNvPicPr>
                   </pic:nvPicPr>
                   <pic:blipFill>
-                    <a:blip r:embed="rId11" cstate="print">
+                    <a:blip r:embed="rId12" cstate="print">
                       <a:extLst>
                         <a:ext uri="{28A0092B-C50C-407E-A947-70E740481C1C}">
                           <a14:useLocalDpi xmlns:a14="http://schemas.microsoft.com/office/drawing/2010/main" val="0"/>
@@ -15831,7 +17936,7 @@
                     </pic:cNvPicPr>
                   </pic:nvPicPr>
                   <pic:blipFill>
-                    <a:blip r:embed="rId12" cstate="print">
+                    <a:blip r:embed="rId13" cstate="print">
                       <a:extLst>
                         <a:ext uri="{28A0092B-C50C-407E-A947-70E740481C1C}">
                           <a14:useLocalDpi xmlns:a14="http://schemas.microsoft.com/office/drawing/2010/main" val="0"/>
@@ -16461,7 +18566,7 @@
                     </pic:cNvPicPr>
                   </pic:nvPicPr>
                   <pic:blipFill>
-                    <a:blip r:embed="rId13" cstate="print">
+                    <a:blip r:embed="rId14" cstate="print">
                       <a:extLst>
                         <a:ext uri="{28A0092B-C50C-407E-A947-70E740481C1C}">
                           <a14:useLocalDpi xmlns:a14="http://schemas.microsoft.com/office/drawing/2010/main" val="0"/>
@@ -16830,7 +18935,7 @@
                     </pic:cNvPicPr>
                   </pic:nvPicPr>
                   <pic:blipFill>
-                    <a:blip r:embed="rId14" cstate="print">
+                    <a:blip r:embed="rId15" cstate="print">
                       <a:extLst>
                         <a:ext uri="{28A0092B-C50C-407E-A947-70E740481C1C}">
                           <a14:useLocalDpi xmlns:a14="http://schemas.microsoft.com/office/drawing/2010/main" val="0"/>
@@ -20617,7 +22722,7 @@
       </w:r>
     </w:p>
     <w:sectPr>
-      <w:footerReference w:type="default" r:id="rId15"/>
+      <w:footerReference w:type="default" r:id="rId16"/>
       <w:pgSz w:w="11906" w:h="16838" w:code="9"/>
       <w:pgMar w:top="2268" w:right="1701" w:bottom="1701" w:left="2268" w:header="709" w:footer="709" w:gutter="0"/>
       <w:cols w:space="708"/>
@@ -23866,7 +25971,7 @@
 </file>
 
 <file path=customXml/itemProps1.xml><?xml version="1.0" encoding="utf-8"?>
-<ds:datastoreItem xmlns:ds="http://schemas.openxmlformats.org/officeDocument/2006/customXml" ds:itemID="{E39EA374-8247-4983-940B-BC95750842EC}">
+<ds:datastoreItem xmlns:ds="http://schemas.openxmlformats.org/officeDocument/2006/customXml" ds:itemID="{14B49D72-AC8F-44CC-9262-EB10A6C372B7}">
   <ds:schemaRefs>
     <ds:schemaRef ds:uri="http://schemas.openxmlformats.org/officeDocument/2006/bibliography"/>
   </ds:schemaRefs>

</xml_diff>